<commit_message>
update the code, update the report
</commit_message>
<xml_diff>
--- a/report/ECE688_HW4_Report.docx
+++ b/report/ECE688_HW4_Report.docx
@@ -2588,6 +2588,9 @@
     </w:p>
     <w:p>
       <w:pPr>
+        <w:pBdr>
+          <w:bottom w:val="single" w:sz="6" w:space="1" w:color="auto"/>
+        </w:pBdr>
         <w:jc w:val="both"/>
         <w:rPr>
           <w:rFonts w:ascii="Cambo" w:hAnsi="Cambo"/>
@@ -2603,12 +2606,6 @@
           <w:rFonts w:ascii="Cambo" w:hAnsi="Cambo"/>
         </w:rPr>
       </w:pPr>
-      <w:r>
-        <w:rPr>
-          <w:rFonts w:ascii="Cambo" w:hAnsi="Cambo"/>
-        </w:rPr>
-        <w:t>---------------</w:t>
-      </w:r>
     </w:p>
     <w:p>
       <w:pPr>
@@ -2622,6 +2619,22 @@
     </w:p>
     <w:p>
       <w:pPr>
+        <w:pStyle w:val="Heading1"/>
+        <w:rPr>
+          <w:sz w:val="28"/>
+          <w:szCs w:val="28"/>
+        </w:rPr>
+      </w:pPr>
+      <w:r>
+        <w:rPr>
+          <w:sz w:val="28"/>
+          <w:szCs w:val="28"/>
+        </w:rPr>
+        <w:t xml:space="preserve">MPI Calls/Functions used in our project: </w:t>
+      </w:r>
+    </w:p>
+    <w:p>
+      <w:pPr>
         <w:tabs>
           <w:tab w:val="left" w:pos="453"/>
         </w:tabs>
@@ -2632,13 +2645,1549 @@
     </w:p>
     <w:p>
       <w:pPr>
+        <w:shd w:val="clear" w:color="auto" w:fill="EAF1DD" w:themeFill="accent3" w:themeFillTint="33"/>
+        <w:tabs>
+          <w:tab w:val="left" w:pos="453"/>
+        </w:tabs>
+        <w:rPr>
+          <w:rFonts w:ascii="Cambo" w:hAnsi="Cambo"/>
+          <w:b/>
+          <w:bCs/>
+        </w:rPr>
+      </w:pPr>
+      <w:bookmarkStart w:id="8" w:name="MPI_Bcast"/>
+      <w:proofErr w:type="spellStart"/>
+      <w:r>
+        <w:rPr>
+          <w:rFonts w:ascii="Cambo" w:hAnsi="Cambo"/>
+          <w:b/>
+          <w:bCs/>
+        </w:rPr>
+        <w:t>MPI_Bcast</w:t>
+      </w:r>
+      <w:proofErr w:type="spellEnd"/>
+    </w:p>
+    <w:bookmarkEnd w:id="8"/>
+    <w:p>
+      <w:pPr>
+        <w:shd w:val="clear" w:color="auto" w:fill="EAF1DD" w:themeFill="accent3" w:themeFillTint="33"/>
+        <w:tabs>
+          <w:tab w:val="left" w:pos="453"/>
+        </w:tabs>
+        <w:rPr>
+          <w:rFonts w:ascii="Cambo" w:hAnsi="Cambo"/>
+        </w:rPr>
+      </w:pPr>
+      <w:r>
+        <w:rPr>
+          <w:rFonts w:ascii="Cambo" w:hAnsi="Cambo"/>
+        </w:rPr>
+        <w:t xml:space="preserve">Broadcasts a message from the process with rank "root" to all other processes of the </w:t>
+      </w:r>
+      <w:r>
+        <w:rPr>
+          <w:rFonts w:ascii="Cambo" w:hAnsi="Cambo"/>
+        </w:rPr>
+        <w:t>communicator.</w:t>
+      </w:r>
+    </w:p>
+    <w:p>
+      <w:pPr>
+        <w:shd w:val="clear" w:color="auto" w:fill="EAF1DD" w:themeFill="accent3" w:themeFillTint="33"/>
+        <w:tabs>
+          <w:tab w:val="left" w:pos="453"/>
+        </w:tabs>
+        <w:rPr>
+          <w:rFonts w:ascii="Cambo" w:hAnsi="Cambo"/>
+          <w:b/>
+          <w:bCs/>
+        </w:rPr>
+      </w:pPr>
+      <w:r>
+        <w:rPr>
+          <w:rFonts w:ascii="Cambo" w:hAnsi="Cambo"/>
+          <w:b/>
+          <w:bCs/>
+        </w:rPr>
+        <w:t>Synopsis</w:t>
+      </w:r>
+    </w:p>
+    <w:p>
+      <w:pPr>
+        <w:shd w:val="clear" w:color="auto" w:fill="EAF1DD" w:themeFill="accent3" w:themeFillTint="33"/>
+        <w:tabs>
+          <w:tab w:val="left" w:pos="453"/>
+        </w:tabs>
+        <w:rPr>
+          <w:rFonts w:ascii="Cambo" w:hAnsi="Cambo"/>
+        </w:rPr>
+      </w:pPr>
+      <w:r>
+        <w:rPr>
+          <w:rFonts w:ascii="Cambo" w:hAnsi="Cambo"/>
+        </w:rPr>
+        <w:t xml:space="preserve">int </w:t>
+      </w:r>
+      <w:proofErr w:type="spellStart"/>
+      <w:r>
+        <w:rPr>
+          <w:rFonts w:ascii="Cambo" w:hAnsi="Cambo"/>
+        </w:rPr>
+        <w:t>MPI_</w:t>
+      </w:r>
+      <w:proofErr w:type="gramStart"/>
+      <w:r>
+        <w:rPr>
+          <w:rFonts w:ascii="Cambo" w:hAnsi="Cambo"/>
+        </w:rPr>
+        <w:t>Bcast</w:t>
+      </w:r>
+      <w:proofErr w:type="spellEnd"/>
+      <w:r>
+        <w:rPr>
+          <w:rFonts w:ascii="Cambo" w:hAnsi="Cambo"/>
+        </w:rPr>
+        <w:t>( void</w:t>
+      </w:r>
+      <w:proofErr w:type="gramEnd"/>
+      <w:r>
+        <w:rPr>
+          <w:rFonts w:ascii="Cambo" w:hAnsi="Cambo"/>
+        </w:rPr>
+        <w:t xml:space="preserve"> *buffer, int count, </w:t>
+      </w:r>
+      <w:proofErr w:type="spellStart"/>
+      <w:r>
+        <w:rPr>
+          <w:rFonts w:ascii="Cambo" w:hAnsi="Cambo"/>
+        </w:rPr>
+        <w:t>MPI_Datatype</w:t>
+      </w:r>
+      <w:proofErr w:type="spellEnd"/>
+      <w:r>
+        <w:rPr>
+          <w:rFonts w:ascii="Cambo" w:hAnsi="Cambo"/>
+        </w:rPr>
+        <w:t xml:space="preserve"> datatype, int root, </w:t>
+      </w:r>
+    </w:p>
+    <w:p>
+      <w:pPr>
+        <w:shd w:val="clear" w:color="auto" w:fill="EAF1DD" w:themeFill="accent3" w:themeFillTint="33"/>
+        <w:tabs>
+          <w:tab w:val="left" w:pos="453"/>
+        </w:tabs>
+        <w:rPr>
+          <w:rFonts w:ascii="Cambo" w:hAnsi="Cambo"/>
+        </w:rPr>
+      </w:pPr>
+      <w:r>
+        <w:rPr>
+          <w:rFonts w:ascii="Cambo" w:hAnsi="Cambo"/>
+        </w:rPr>
+        <w:t xml:space="preserve">               </w:t>
+      </w:r>
+      <w:proofErr w:type="spellStart"/>
+      <w:r>
+        <w:rPr>
+          <w:rFonts w:ascii="Cambo" w:hAnsi="Cambo"/>
+        </w:rPr>
+        <w:t>MPI_Comm</w:t>
+      </w:r>
+      <w:proofErr w:type="spellEnd"/>
+      <w:r>
+        <w:rPr>
+          <w:rFonts w:ascii="Cambo" w:hAnsi="Cambo"/>
+        </w:rPr>
+        <w:t xml:space="preserve"> </w:t>
+      </w:r>
+      <w:proofErr w:type="gramStart"/>
+      <w:r>
+        <w:rPr>
+          <w:rFonts w:ascii="Cambo" w:hAnsi="Cambo"/>
+        </w:rPr>
+        <w:t>comm )</w:t>
+      </w:r>
+      <w:proofErr w:type="gramEnd"/>
+    </w:p>
+    <w:p>
+      <w:pPr>
+        <w:shd w:val="clear" w:color="auto" w:fill="EAF1DD" w:themeFill="accent3" w:themeFillTint="33"/>
+        <w:tabs>
+          <w:tab w:val="left" w:pos="453"/>
+        </w:tabs>
+        <w:rPr>
+          <w:rFonts w:ascii="Cambo" w:hAnsi="Cambo"/>
+          <w:b/>
+          <w:bCs/>
+        </w:rPr>
+      </w:pPr>
+      <w:r>
+        <w:rPr>
+          <w:rFonts w:ascii="Cambo" w:hAnsi="Cambo"/>
+          <w:b/>
+          <w:bCs/>
+        </w:rPr>
+        <w:t>Input/Output Parameters</w:t>
+      </w:r>
+    </w:p>
+    <w:p>
+      <w:pPr>
+        <w:shd w:val="clear" w:color="auto" w:fill="EAF1DD" w:themeFill="accent3" w:themeFillTint="33"/>
+        <w:tabs>
+          <w:tab w:val="left" w:pos="453"/>
+        </w:tabs>
+        <w:rPr>
+          <w:rFonts w:ascii="Cambo" w:hAnsi="Cambo"/>
+        </w:rPr>
+      </w:pPr>
+      <w:r>
+        <w:rPr>
+          <w:rFonts w:ascii="Cambo" w:hAnsi="Cambo"/>
+          <w:b/>
+          <w:bCs/>
+        </w:rPr>
+        <w:t>buffer</w:t>
+      </w:r>
+    </w:p>
+    <w:p>
+      <w:pPr>
+        <w:shd w:val="clear" w:color="auto" w:fill="EAF1DD" w:themeFill="accent3" w:themeFillTint="33"/>
+        <w:tabs>
+          <w:tab w:val="left" w:pos="453"/>
+        </w:tabs>
+        <w:rPr>
+          <w:rFonts w:ascii="Cambo" w:hAnsi="Cambo"/>
+        </w:rPr>
+      </w:pPr>
+      <w:r>
+        <w:rPr>
+          <w:rFonts w:ascii="Cambo" w:hAnsi="Cambo"/>
+        </w:rPr>
+        <w:t>starting address of buffer (choice)</w:t>
+      </w:r>
+    </w:p>
+    <w:p>
+      <w:pPr>
+        <w:shd w:val="clear" w:color="auto" w:fill="EAF1DD" w:themeFill="accent3" w:themeFillTint="33"/>
+        <w:tabs>
+          <w:tab w:val="left" w:pos="453"/>
+        </w:tabs>
+        <w:rPr>
+          <w:rFonts w:ascii="Cambo" w:hAnsi="Cambo"/>
+          <w:b/>
+          <w:bCs/>
+        </w:rPr>
+      </w:pPr>
+      <w:r>
+        <w:rPr>
+          <w:rFonts w:ascii="Cambo" w:hAnsi="Cambo"/>
+          <w:b/>
+          <w:bCs/>
+        </w:rPr>
+        <w:t>Input Parameters</w:t>
+      </w:r>
+    </w:p>
+    <w:p>
+      <w:pPr>
+        <w:shd w:val="clear" w:color="auto" w:fill="EAF1DD" w:themeFill="accent3" w:themeFillTint="33"/>
+        <w:tabs>
+          <w:tab w:val="left" w:pos="453"/>
+        </w:tabs>
+        <w:rPr>
+          <w:rFonts w:ascii="Cambo" w:hAnsi="Cambo"/>
+        </w:rPr>
+      </w:pPr>
+      <w:r>
+        <w:rPr>
+          <w:rFonts w:ascii="Cambo" w:hAnsi="Cambo"/>
+          <w:b/>
+          <w:bCs/>
+        </w:rPr>
+        <w:t>count</w:t>
+      </w:r>
+    </w:p>
+    <w:p>
+      <w:pPr>
+        <w:shd w:val="clear" w:color="auto" w:fill="EAF1DD" w:themeFill="accent3" w:themeFillTint="33"/>
+        <w:tabs>
+          <w:tab w:val="left" w:pos="453"/>
+        </w:tabs>
+        <w:rPr>
+          <w:rFonts w:ascii="Cambo" w:hAnsi="Cambo"/>
+        </w:rPr>
+      </w:pPr>
+      <w:r>
+        <w:rPr>
+          <w:rFonts w:ascii="Cambo" w:hAnsi="Cambo"/>
+        </w:rPr>
+        <w:t>number of entries in buffer (integer)</w:t>
+      </w:r>
+    </w:p>
+    <w:p>
+      <w:pPr>
+        <w:shd w:val="clear" w:color="auto" w:fill="EAF1DD" w:themeFill="accent3" w:themeFillTint="33"/>
+        <w:tabs>
+          <w:tab w:val="left" w:pos="453"/>
+        </w:tabs>
+        <w:rPr>
+          <w:rFonts w:ascii="Cambo" w:hAnsi="Cambo"/>
+        </w:rPr>
+      </w:pPr>
+      <w:r>
+        <w:rPr>
+          <w:rFonts w:ascii="Cambo" w:hAnsi="Cambo"/>
+          <w:b/>
+          <w:bCs/>
+        </w:rPr>
+        <w:t>datatype</w:t>
+      </w:r>
+    </w:p>
+    <w:p>
+      <w:pPr>
+        <w:shd w:val="clear" w:color="auto" w:fill="EAF1DD" w:themeFill="accent3" w:themeFillTint="33"/>
+        <w:tabs>
+          <w:tab w:val="left" w:pos="453"/>
+        </w:tabs>
+        <w:rPr>
+          <w:rFonts w:ascii="Cambo" w:hAnsi="Cambo"/>
+        </w:rPr>
+      </w:pPr>
+      <w:r>
+        <w:rPr>
+          <w:rFonts w:ascii="Cambo" w:hAnsi="Cambo"/>
+        </w:rPr>
+        <w:t>data type of buffer (handle)</w:t>
+      </w:r>
+    </w:p>
+    <w:p>
+      <w:pPr>
+        <w:shd w:val="clear" w:color="auto" w:fill="EAF1DD" w:themeFill="accent3" w:themeFillTint="33"/>
+        <w:tabs>
+          <w:tab w:val="left" w:pos="453"/>
+        </w:tabs>
+        <w:rPr>
+          <w:rFonts w:ascii="Cambo" w:hAnsi="Cambo"/>
+        </w:rPr>
+      </w:pPr>
+      <w:r>
+        <w:rPr>
+          <w:rFonts w:ascii="Cambo" w:hAnsi="Cambo"/>
+          <w:b/>
+          <w:bCs/>
+        </w:rPr>
+        <w:t>root</w:t>
+      </w:r>
+    </w:p>
+    <w:p>
+      <w:pPr>
+        <w:shd w:val="clear" w:color="auto" w:fill="EAF1DD" w:themeFill="accent3" w:themeFillTint="33"/>
+        <w:tabs>
+          <w:tab w:val="left" w:pos="453"/>
+        </w:tabs>
+        <w:rPr>
+          <w:rFonts w:ascii="Cambo" w:hAnsi="Cambo"/>
+        </w:rPr>
+      </w:pPr>
+      <w:r>
+        <w:rPr>
+          <w:rFonts w:ascii="Cambo" w:hAnsi="Cambo"/>
+        </w:rPr>
+        <w:t>rank of broadcast root (integer)</w:t>
+      </w:r>
+    </w:p>
+    <w:p>
+      <w:pPr>
+        <w:shd w:val="clear" w:color="auto" w:fill="EAF1DD" w:themeFill="accent3" w:themeFillTint="33"/>
+        <w:tabs>
+          <w:tab w:val="left" w:pos="453"/>
+        </w:tabs>
+        <w:rPr>
+          <w:rFonts w:ascii="Cambo" w:hAnsi="Cambo"/>
+        </w:rPr>
+      </w:pPr>
+      <w:r>
+        <w:rPr>
+          <w:rFonts w:ascii="Cambo" w:hAnsi="Cambo"/>
+          <w:b/>
+          <w:bCs/>
+        </w:rPr>
+        <w:t>comm</w:t>
+      </w:r>
+    </w:p>
+    <w:p>
+      <w:pPr>
+        <w:shd w:val="clear" w:color="auto" w:fill="EAF1DD" w:themeFill="accent3" w:themeFillTint="33"/>
+        <w:tabs>
+          <w:tab w:val="left" w:pos="453"/>
+        </w:tabs>
+        <w:rPr>
+          <w:rFonts w:ascii="Cambo" w:hAnsi="Cambo"/>
+        </w:rPr>
+      </w:pPr>
+      <w:r>
+        <w:rPr>
+          <w:rFonts w:ascii="Cambo" w:hAnsi="Cambo"/>
+        </w:rPr>
+        <w:t>communicator (handle)</w:t>
+      </w:r>
+    </w:p>
+    <w:p>
+      <w:pPr>
+        <w:tabs>
+          <w:tab w:val="left" w:pos="453"/>
+        </w:tabs>
+        <w:rPr>
+          <w:rFonts w:ascii="Cambo" w:hAnsi="Cambo"/>
+        </w:rPr>
+      </w:pPr>
+    </w:p>
+    <w:p>
+      <w:pPr>
+        <w:tabs>
+          <w:tab w:val="left" w:pos="453"/>
+        </w:tabs>
+        <w:rPr>
+          <w:rFonts w:ascii="Cambo" w:hAnsi="Cambo"/>
+        </w:rPr>
+      </w:pPr>
+    </w:p>
+    <w:p>
+      <w:pPr>
+        <w:shd w:val="clear" w:color="auto" w:fill="EAF1DD" w:themeFill="accent3" w:themeFillTint="33"/>
+        <w:tabs>
+          <w:tab w:val="left" w:pos="453"/>
+        </w:tabs>
+        <w:rPr>
+          <w:rFonts w:ascii="Cambo" w:hAnsi="Cambo"/>
+          <w:b/>
+          <w:bCs/>
+        </w:rPr>
+      </w:pPr>
+      <w:proofErr w:type="spellStart"/>
+      <w:r>
+        <w:rPr>
+          <w:rFonts w:ascii="Cambo" w:hAnsi="Cambo"/>
+          <w:b/>
+          <w:bCs/>
+        </w:rPr>
+        <w:t>MPI_Gather</w:t>
+      </w:r>
+      <w:proofErr w:type="spellEnd"/>
+    </w:p>
+    <w:p>
+      <w:pPr>
+        <w:shd w:val="clear" w:color="auto" w:fill="EAF1DD" w:themeFill="accent3" w:themeFillTint="33"/>
+        <w:tabs>
+          <w:tab w:val="left" w:pos="453"/>
+        </w:tabs>
+        <w:rPr>
+          <w:rFonts w:ascii="Cambo" w:hAnsi="Cambo"/>
+        </w:rPr>
+      </w:pPr>
+      <w:r>
+        <w:rPr>
+          <w:rFonts w:ascii="Cambo" w:hAnsi="Cambo"/>
+        </w:rPr>
+        <w:t xml:space="preserve">Gathers together values from a group of </w:t>
+      </w:r>
+      <w:proofErr w:type="gramStart"/>
+      <w:r>
+        <w:rPr>
+          <w:rFonts w:ascii="Cambo" w:hAnsi="Cambo"/>
+        </w:rPr>
+        <w:t>processes</w:t>
+      </w:r>
+      <w:proofErr w:type="gramEnd"/>
+    </w:p>
+    <w:p>
+      <w:pPr>
+        <w:shd w:val="clear" w:color="auto" w:fill="EAF1DD" w:themeFill="accent3" w:themeFillTint="33"/>
+        <w:tabs>
+          <w:tab w:val="left" w:pos="453"/>
+        </w:tabs>
+        <w:rPr>
+          <w:rFonts w:ascii="Cambo" w:hAnsi="Cambo"/>
+          <w:b/>
+          <w:bCs/>
+        </w:rPr>
+      </w:pPr>
+      <w:r>
+        <w:rPr>
+          <w:rFonts w:ascii="Cambo" w:hAnsi="Cambo"/>
+          <w:b/>
+          <w:bCs/>
+        </w:rPr>
+        <w:t>Synopsis</w:t>
+      </w:r>
+    </w:p>
+    <w:p>
+      <w:pPr>
+        <w:shd w:val="clear" w:color="auto" w:fill="EAF1DD" w:themeFill="accent3" w:themeFillTint="33"/>
+        <w:tabs>
+          <w:tab w:val="left" w:pos="453"/>
+        </w:tabs>
+        <w:rPr>
+          <w:rFonts w:ascii="Cambo" w:hAnsi="Cambo"/>
+        </w:rPr>
+      </w:pPr>
+      <w:r>
+        <w:rPr>
+          <w:rFonts w:ascii="Cambo" w:hAnsi="Cambo"/>
+        </w:rPr>
+        <w:t xml:space="preserve">int </w:t>
+      </w:r>
+      <w:proofErr w:type="spellStart"/>
+      <w:r>
+        <w:rPr>
+          <w:rFonts w:ascii="Cambo" w:hAnsi="Cambo"/>
+        </w:rPr>
+        <w:t>MPI_</w:t>
+      </w:r>
+      <w:proofErr w:type="gramStart"/>
+      <w:r>
+        <w:rPr>
+          <w:rFonts w:ascii="Cambo" w:hAnsi="Cambo"/>
+        </w:rPr>
+        <w:t>Gather</w:t>
+      </w:r>
+      <w:proofErr w:type="spellEnd"/>
+      <w:r>
+        <w:rPr>
+          <w:rFonts w:ascii="Cambo" w:hAnsi="Cambo"/>
+        </w:rPr>
+        <w:t>(</w:t>
+      </w:r>
+      <w:proofErr w:type="gramEnd"/>
+      <w:r>
+        <w:rPr>
+          <w:rFonts w:ascii="Cambo" w:hAnsi="Cambo"/>
+        </w:rPr>
+        <w:t>const void *</w:t>
+      </w:r>
+      <w:proofErr w:type="spellStart"/>
+      <w:r>
+        <w:rPr>
+          <w:rFonts w:ascii="Cambo" w:hAnsi="Cambo"/>
+        </w:rPr>
+        <w:t>sendbuf</w:t>
+      </w:r>
+      <w:proofErr w:type="spellEnd"/>
+      <w:r>
+        <w:rPr>
+          <w:rFonts w:ascii="Cambo" w:hAnsi="Cambo"/>
+        </w:rPr>
+        <w:t xml:space="preserve">, int </w:t>
+      </w:r>
+      <w:proofErr w:type="spellStart"/>
+      <w:r>
+        <w:rPr>
+          <w:rFonts w:ascii="Cambo" w:hAnsi="Cambo"/>
+        </w:rPr>
+        <w:t>sendcount</w:t>
+      </w:r>
+      <w:proofErr w:type="spellEnd"/>
+      <w:r>
+        <w:rPr>
+          <w:rFonts w:ascii="Cambo" w:hAnsi="Cambo"/>
+        </w:rPr>
+        <w:t xml:space="preserve">, </w:t>
+      </w:r>
+      <w:proofErr w:type="spellStart"/>
+      <w:r>
+        <w:rPr>
+          <w:rFonts w:ascii="Cambo" w:hAnsi="Cambo"/>
+        </w:rPr>
+        <w:t>MPI_Datatype</w:t>
+      </w:r>
+      <w:proofErr w:type="spellEnd"/>
+      <w:r>
+        <w:rPr>
+          <w:rFonts w:ascii="Cambo" w:hAnsi="Cambo"/>
+        </w:rPr>
+        <w:t xml:space="preserve"> </w:t>
+      </w:r>
+      <w:proofErr w:type="spellStart"/>
+      <w:r>
+        <w:rPr>
+          <w:rFonts w:ascii="Cambo" w:hAnsi="Cambo"/>
+        </w:rPr>
+        <w:t>sendtype</w:t>
+      </w:r>
+      <w:proofErr w:type="spellEnd"/>
+      <w:r>
+        <w:rPr>
+          <w:rFonts w:ascii="Cambo" w:hAnsi="Cambo"/>
+        </w:rPr>
+        <w:t>,</w:t>
+      </w:r>
+    </w:p>
+    <w:p>
+      <w:pPr>
+        <w:shd w:val="clear" w:color="auto" w:fill="EAF1DD" w:themeFill="accent3" w:themeFillTint="33"/>
+        <w:tabs>
+          <w:tab w:val="left" w:pos="453"/>
+        </w:tabs>
+        <w:rPr>
+          <w:rFonts w:ascii="Cambo" w:hAnsi="Cambo"/>
+        </w:rPr>
+      </w:pPr>
+      <w:r>
+        <w:rPr>
+          <w:rFonts w:ascii="Cambo" w:hAnsi="Cambo"/>
+        </w:rPr>
+        <w:t xml:space="preserve">               void *</w:t>
+      </w:r>
+      <w:proofErr w:type="spellStart"/>
+      <w:r>
+        <w:rPr>
+          <w:rFonts w:ascii="Cambo" w:hAnsi="Cambo"/>
+        </w:rPr>
+        <w:t>recvbuf</w:t>
+      </w:r>
+      <w:proofErr w:type="spellEnd"/>
+      <w:r>
+        <w:rPr>
+          <w:rFonts w:ascii="Cambo" w:hAnsi="Cambo"/>
+        </w:rPr>
+        <w:t xml:space="preserve">, int </w:t>
+      </w:r>
+      <w:proofErr w:type="spellStart"/>
+      <w:r>
+        <w:rPr>
+          <w:rFonts w:ascii="Cambo" w:hAnsi="Cambo"/>
+        </w:rPr>
+        <w:t>recvcount</w:t>
+      </w:r>
+      <w:proofErr w:type="spellEnd"/>
+      <w:r>
+        <w:rPr>
+          <w:rFonts w:ascii="Cambo" w:hAnsi="Cambo"/>
+        </w:rPr>
+        <w:t xml:space="preserve">, </w:t>
+      </w:r>
+      <w:proofErr w:type="spellStart"/>
+      <w:r>
+        <w:rPr>
+          <w:rFonts w:ascii="Cambo" w:hAnsi="Cambo"/>
+        </w:rPr>
+        <w:t>MPI_Datatype</w:t>
+      </w:r>
+      <w:proofErr w:type="spellEnd"/>
+      <w:r>
+        <w:rPr>
+          <w:rFonts w:ascii="Cambo" w:hAnsi="Cambo"/>
+        </w:rPr>
+        <w:t xml:space="preserve"> </w:t>
+      </w:r>
+      <w:proofErr w:type="spellStart"/>
+      <w:r>
+        <w:rPr>
+          <w:rFonts w:ascii="Cambo" w:hAnsi="Cambo"/>
+        </w:rPr>
+        <w:t>recvtype</w:t>
+      </w:r>
+      <w:proofErr w:type="spellEnd"/>
+      <w:r>
+        <w:rPr>
+          <w:rFonts w:ascii="Cambo" w:hAnsi="Cambo"/>
+        </w:rPr>
+        <w:t>, int root,</w:t>
+      </w:r>
+    </w:p>
+    <w:p>
+      <w:pPr>
+        <w:shd w:val="clear" w:color="auto" w:fill="EAF1DD" w:themeFill="accent3" w:themeFillTint="33"/>
+        <w:tabs>
+          <w:tab w:val="left" w:pos="453"/>
+        </w:tabs>
+        <w:rPr>
+          <w:rFonts w:ascii="Cambo" w:hAnsi="Cambo"/>
+        </w:rPr>
+      </w:pPr>
+      <w:r>
+        <w:rPr>
+          <w:rFonts w:ascii="Cambo" w:hAnsi="Cambo"/>
+        </w:rPr>
+        <w:t xml:space="preserve">               </w:t>
+      </w:r>
+      <w:proofErr w:type="spellStart"/>
+      <w:r>
+        <w:rPr>
+          <w:rFonts w:ascii="Cambo" w:hAnsi="Cambo"/>
+        </w:rPr>
+        <w:t>MPI_Comm</w:t>
+      </w:r>
+      <w:proofErr w:type="spellEnd"/>
+      <w:r>
+        <w:rPr>
+          <w:rFonts w:ascii="Cambo" w:hAnsi="Cambo"/>
+        </w:rPr>
+        <w:t xml:space="preserve"> comm)</w:t>
+      </w:r>
+    </w:p>
+    <w:p>
+      <w:pPr>
+        <w:shd w:val="clear" w:color="auto" w:fill="EAF1DD" w:themeFill="accent3" w:themeFillTint="33"/>
+        <w:tabs>
+          <w:tab w:val="left" w:pos="453"/>
+        </w:tabs>
+        <w:rPr>
+          <w:rFonts w:ascii="Cambo" w:hAnsi="Cambo"/>
+        </w:rPr>
+      </w:pPr>
+      <w:r>
+        <w:rPr>
+          <w:rFonts w:ascii="Cambo" w:hAnsi="Cambo"/>
+        </w:rPr>
+        <w:t xml:space="preserve">int </w:t>
+      </w:r>
+      <w:proofErr w:type="spellStart"/>
+      <w:r>
+        <w:rPr>
+          <w:rFonts w:ascii="Cambo" w:hAnsi="Cambo"/>
+        </w:rPr>
+        <w:t>MPI_Gather_</w:t>
+      </w:r>
+      <w:proofErr w:type="gramStart"/>
+      <w:r>
+        <w:rPr>
+          <w:rFonts w:ascii="Cambo" w:hAnsi="Cambo"/>
+        </w:rPr>
+        <w:t>c</w:t>
+      </w:r>
+      <w:proofErr w:type="spellEnd"/>
+      <w:r>
+        <w:rPr>
+          <w:rFonts w:ascii="Cambo" w:hAnsi="Cambo"/>
+        </w:rPr>
+        <w:t>(</w:t>
+      </w:r>
+      <w:proofErr w:type="gramEnd"/>
+      <w:r>
+        <w:rPr>
+          <w:rFonts w:ascii="Cambo" w:hAnsi="Cambo"/>
+        </w:rPr>
+        <w:t>const void *</w:t>
+      </w:r>
+      <w:proofErr w:type="spellStart"/>
+      <w:r>
+        <w:rPr>
+          <w:rFonts w:ascii="Cambo" w:hAnsi="Cambo"/>
+        </w:rPr>
+        <w:t>sendbuf</w:t>
+      </w:r>
+      <w:proofErr w:type="spellEnd"/>
+      <w:r>
+        <w:rPr>
+          <w:rFonts w:ascii="Cambo" w:hAnsi="Cambo"/>
+        </w:rPr>
+        <w:t xml:space="preserve">, </w:t>
+      </w:r>
+      <w:proofErr w:type="spellStart"/>
+      <w:r>
+        <w:rPr>
+          <w:rFonts w:ascii="Cambo" w:hAnsi="Cambo"/>
+        </w:rPr>
+        <w:t>MPI_Count</w:t>
+      </w:r>
+      <w:proofErr w:type="spellEnd"/>
+      <w:r>
+        <w:rPr>
+          <w:rFonts w:ascii="Cambo" w:hAnsi="Cambo"/>
+        </w:rPr>
+        <w:t xml:space="preserve"> </w:t>
+      </w:r>
+      <w:proofErr w:type="spellStart"/>
+      <w:r>
+        <w:rPr>
+          <w:rFonts w:ascii="Cambo" w:hAnsi="Cambo"/>
+        </w:rPr>
+        <w:t>sendcount</w:t>
+      </w:r>
+      <w:proofErr w:type="spellEnd"/>
+      <w:r>
+        <w:rPr>
+          <w:rFonts w:ascii="Cambo" w:hAnsi="Cambo"/>
+        </w:rPr>
+        <w:t>,</w:t>
+      </w:r>
+    </w:p>
+    <w:p>
+      <w:pPr>
+        <w:shd w:val="clear" w:color="auto" w:fill="EAF1DD" w:themeFill="accent3" w:themeFillTint="33"/>
+        <w:tabs>
+          <w:tab w:val="left" w:pos="453"/>
+        </w:tabs>
+        <w:rPr>
+          <w:rFonts w:ascii="Cambo" w:hAnsi="Cambo"/>
+        </w:rPr>
+      </w:pPr>
+      <w:r>
+        <w:rPr>
+          <w:rFonts w:ascii="Cambo" w:hAnsi="Cambo"/>
+        </w:rPr>
+        <w:t xml:space="preserve">                 </w:t>
+      </w:r>
+      <w:proofErr w:type="spellStart"/>
+      <w:r>
+        <w:rPr>
+          <w:rFonts w:ascii="Cambo" w:hAnsi="Cambo"/>
+        </w:rPr>
+        <w:t>MPI_Datatype</w:t>
+      </w:r>
+      <w:proofErr w:type="spellEnd"/>
+      <w:r>
+        <w:rPr>
+          <w:rFonts w:ascii="Cambo" w:hAnsi="Cambo"/>
+        </w:rPr>
+        <w:t xml:space="preserve"> </w:t>
+      </w:r>
+      <w:proofErr w:type="spellStart"/>
+      <w:r>
+        <w:rPr>
+          <w:rFonts w:ascii="Cambo" w:hAnsi="Cambo"/>
+        </w:rPr>
+        <w:t>sendtype</w:t>
+      </w:r>
+      <w:proofErr w:type="spellEnd"/>
+      <w:r>
+        <w:rPr>
+          <w:rFonts w:ascii="Cambo" w:hAnsi="Cambo"/>
+        </w:rPr>
+        <w:t>, void *</w:t>
+      </w:r>
+      <w:proofErr w:type="spellStart"/>
+      <w:r>
+        <w:rPr>
+          <w:rFonts w:ascii="Cambo" w:hAnsi="Cambo"/>
+        </w:rPr>
+        <w:t>recvbuf</w:t>
+      </w:r>
+      <w:proofErr w:type="spellEnd"/>
+      <w:r>
+        <w:rPr>
+          <w:rFonts w:ascii="Cambo" w:hAnsi="Cambo"/>
+        </w:rPr>
+        <w:t xml:space="preserve">, </w:t>
+      </w:r>
+      <w:proofErr w:type="spellStart"/>
+      <w:r>
+        <w:rPr>
+          <w:rFonts w:ascii="Cambo" w:hAnsi="Cambo"/>
+        </w:rPr>
+        <w:t>MPI_Count</w:t>
+      </w:r>
+      <w:proofErr w:type="spellEnd"/>
+      <w:r>
+        <w:rPr>
+          <w:rFonts w:ascii="Cambo" w:hAnsi="Cambo"/>
+        </w:rPr>
+        <w:t xml:space="preserve"> </w:t>
+      </w:r>
+      <w:proofErr w:type="spellStart"/>
+      <w:r>
+        <w:rPr>
+          <w:rFonts w:ascii="Cambo" w:hAnsi="Cambo"/>
+        </w:rPr>
+        <w:t>recvcount</w:t>
+      </w:r>
+      <w:proofErr w:type="spellEnd"/>
+      <w:r>
+        <w:rPr>
+          <w:rFonts w:ascii="Cambo" w:hAnsi="Cambo"/>
+        </w:rPr>
+        <w:t>,</w:t>
+      </w:r>
+    </w:p>
+    <w:p>
+      <w:pPr>
+        <w:shd w:val="clear" w:color="auto" w:fill="EAF1DD" w:themeFill="accent3" w:themeFillTint="33"/>
+        <w:tabs>
+          <w:tab w:val="left" w:pos="453"/>
+        </w:tabs>
+        <w:rPr>
+          <w:rFonts w:ascii="Cambo" w:hAnsi="Cambo"/>
+        </w:rPr>
+      </w:pPr>
+      <w:r>
+        <w:rPr>
+          <w:rFonts w:ascii="Cambo" w:hAnsi="Cambo"/>
+        </w:rPr>
+        <w:t xml:space="preserve">                 </w:t>
+      </w:r>
+      <w:proofErr w:type="spellStart"/>
+      <w:r>
+        <w:rPr>
+          <w:rFonts w:ascii="Cambo" w:hAnsi="Cambo"/>
+        </w:rPr>
+        <w:t>MPI_Datatype</w:t>
+      </w:r>
+      <w:proofErr w:type="spellEnd"/>
+      <w:r>
+        <w:rPr>
+          <w:rFonts w:ascii="Cambo" w:hAnsi="Cambo"/>
+        </w:rPr>
+        <w:t xml:space="preserve"> </w:t>
+      </w:r>
+      <w:proofErr w:type="spellStart"/>
+      <w:r>
+        <w:rPr>
+          <w:rFonts w:ascii="Cambo" w:hAnsi="Cambo"/>
+        </w:rPr>
+        <w:t>recvtype</w:t>
+      </w:r>
+      <w:proofErr w:type="spellEnd"/>
+      <w:r>
+        <w:rPr>
+          <w:rFonts w:ascii="Cambo" w:hAnsi="Cambo"/>
+        </w:rPr>
+        <w:t xml:space="preserve">, int root, </w:t>
+      </w:r>
+      <w:proofErr w:type="spellStart"/>
+      <w:r>
+        <w:rPr>
+          <w:rFonts w:ascii="Cambo" w:hAnsi="Cambo"/>
+        </w:rPr>
+        <w:t>MPI_Comm</w:t>
+      </w:r>
+      <w:proofErr w:type="spellEnd"/>
+      <w:r>
+        <w:rPr>
+          <w:rFonts w:ascii="Cambo" w:hAnsi="Cambo"/>
+        </w:rPr>
+        <w:t xml:space="preserve"> comm)</w:t>
+      </w:r>
+    </w:p>
+    <w:p>
+      <w:pPr>
+        <w:shd w:val="clear" w:color="auto" w:fill="EAF1DD" w:themeFill="accent3" w:themeFillTint="33"/>
+        <w:tabs>
+          <w:tab w:val="left" w:pos="453"/>
+        </w:tabs>
+        <w:rPr>
+          <w:rFonts w:ascii="Cambo" w:hAnsi="Cambo"/>
+          <w:b/>
+          <w:bCs/>
+        </w:rPr>
+      </w:pPr>
+      <w:r>
+        <w:rPr>
+          <w:rFonts w:ascii="Cambo" w:hAnsi="Cambo"/>
+          <w:b/>
+          <w:bCs/>
+        </w:rPr>
+        <w:t>Input Parameters</w:t>
+      </w:r>
+    </w:p>
+    <w:p>
+      <w:pPr>
+        <w:shd w:val="clear" w:color="auto" w:fill="EAF1DD" w:themeFill="accent3" w:themeFillTint="33"/>
+        <w:tabs>
+          <w:tab w:val="left" w:pos="453"/>
+        </w:tabs>
+        <w:rPr>
+          <w:rFonts w:ascii="Cambo" w:hAnsi="Cambo"/>
+        </w:rPr>
+      </w:pPr>
+      <w:proofErr w:type="spellStart"/>
+      <w:r>
+        <w:rPr>
+          <w:rFonts w:ascii="Cambo" w:hAnsi="Cambo"/>
+          <w:b/>
+          <w:bCs/>
+        </w:rPr>
+        <w:lastRenderedPageBreak/>
+        <w:t>sendbuf</w:t>
+      </w:r>
+      <w:proofErr w:type="spellEnd"/>
+    </w:p>
+    <w:p>
+      <w:pPr>
+        <w:shd w:val="clear" w:color="auto" w:fill="EAF1DD" w:themeFill="accent3" w:themeFillTint="33"/>
+        <w:tabs>
+          <w:tab w:val="left" w:pos="453"/>
+        </w:tabs>
+        <w:rPr>
+          <w:rFonts w:ascii="Cambo" w:hAnsi="Cambo"/>
+        </w:rPr>
+      </w:pPr>
+      <w:r>
+        <w:rPr>
+          <w:rFonts w:ascii="Cambo" w:hAnsi="Cambo"/>
+        </w:rPr>
+        <w:t>starting address of send buffer (choice)</w:t>
+      </w:r>
+    </w:p>
+    <w:p>
+      <w:pPr>
+        <w:shd w:val="clear" w:color="auto" w:fill="EAF1DD" w:themeFill="accent3" w:themeFillTint="33"/>
+        <w:tabs>
+          <w:tab w:val="left" w:pos="453"/>
+        </w:tabs>
+        <w:rPr>
+          <w:rFonts w:ascii="Cambo" w:hAnsi="Cambo"/>
+        </w:rPr>
+      </w:pPr>
+      <w:proofErr w:type="spellStart"/>
+      <w:r>
+        <w:rPr>
+          <w:rFonts w:ascii="Cambo" w:hAnsi="Cambo"/>
+          <w:b/>
+          <w:bCs/>
+        </w:rPr>
+        <w:t>sendcount</w:t>
+      </w:r>
+      <w:proofErr w:type="spellEnd"/>
+    </w:p>
+    <w:p>
+      <w:pPr>
+        <w:shd w:val="clear" w:color="auto" w:fill="EAF1DD" w:themeFill="accent3" w:themeFillTint="33"/>
+        <w:tabs>
+          <w:tab w:val="left" w:pos="453"/>
+        </w:tabs>
+        <w:rPr>
+          <w:rFonts w:ascii="Cambo" w:hAnsi="Cambo"/>
+        </w:rPr>
+      </w:pPr>
+      <w:r>
+        <w:rPr>
+          <w:rFonts w:ascii="Cambo" w:hAnsi="Cambo"/>
+        </w:rPr>
+        <w:t>number of elements in send buffer (non-negative integer)</w:t>
+      </w:r>
+    </w:p>
+    <w:p>
+      <w:pPr>
+        <w:shd w:val="clear" w:color="auto" w:fill="EAF1DD" w:themeFill="accent3" w:themeFillTint="33"/>
+        <w:tabs>
+          <w:tab w:val="left" w:pos="453"/>
+        </w:tabs>
+        <w:rPr>
+          <w:rFonts w:ascii="Cambo" w:hAnsi="Cambo"/>
+        </w:rPr>
+      </w:pPr>
+      <w:proofErr w:type="spellStart"/>
+      <w:r>
+        <w:rPr>
+          <w:rFonts w:ascii="Cambo" w:hAnsi="Cambo"/>
+          <w:b/>
+          <w:bCs/>
+        </w:rPr>
+        <w:t>sendtype</w:t>
+      </w:r>
+      <w:proofErr w:type="spellEnd"/>
+    </w:p>
+    <w:p>
+      <w:pPr>
+        <w:shd w:val="clear" w:color="auto" w:fill="EAF1DD" w:themeFill="accent3" w:themeFillTint="33"/>
+        <w:tabs>
+          <w:tab w:val="left" w:pos="453"/>
+        </w:tabs>
+        <w:rPr>
+          <w:rFonts w:ascii="Cambo" w:hAnsi="Cambo"/>
+        </w:rPr>
+      </w:pPr>
+      <w:r>
+        <w:rPr>
+          <w:rFonts w:ascii="Cambo" w:hAnsi="Cambo"/>
+        </w:rPr>
+        <w:t>data type of send buffer elements (handle)</w:t>
+      </w:r>
+    </w:p>
+    <w:p>
+      <w:pPr>
+        <w:shd w:val="clear" w:color="auto" w:fill="EAF1DD" w:themeFill="accent3" w:themeFillTint="33"/>
+        <w:tabs>
+          <w:tab w:val="left" w:pos="453"/>
+        </w:tabs>
+        <w:rPr>
+          <w:rFonts w:ascii="Cambo" w:hAnsi="Cambo"/>
+        </w:rPr>
+      </w:pPr>
+      <w:proofErr w:type="spellStart"/>
+      <w:r>
+        <w:rPr>
+          <w:rFonts w:ascii="Cambo" w:hAnsi="Cambo"/>
+          <w:b/>
+          <w:bCs/>
+        </w:rPr>
+        <w:t>recvcount</w:t>
+      </w:r>
+      <w:proofErr w:type="spellEnd"/>
+    </w:p>
+    <w:p>
+      <w:pPr>
+        <w:shd w:val="clear" w:color="auto" w:fill="EAF1DD" w:themeFill="accent3" w:themeFillTint="33"/>
+        <w:tabs>
+          <w:tab w:val="left" w:pos="453"/>
+        </w:tabs>
+        <w:rPr>
+          <w:rFonts w:ascii="Cambo" w:hAnsi="Cambo"/>
+        </w:rPr>
+      </w:pPr>
+      <w:r>
+        <w:rPr>
+          <w:rFonts w:ascii="Cambo" w:hAnsi="Cambo"/>
+        </w:rPr>
+        <w:t>number of elements for any single receive (non-negative integer)</w:t>
+      </w:r>
+    </w:p>
+    <w:p>
+      <w:pPr>
+        <w:shd w:val="clear" w:color="auto" w:fill="EAF1DD" w:themeFill="accent3" w:themeFillTint="33"/>
+        <w:tabs>
+          <w:tab w:val="left" w:pos="453"/>
+        </w:tabs>
+        <w:rPr>
+          <w:rFonts w:ascii="Cambo" w:hAnsi="Cambo"/>
+        </w:rPr>
+      </w:pPr>
+      <w:proofErr w:type="spellStart"/>
+      <w:r>
+        <w:rPr>
+          <w:rFonts w:ascii="Cambo" w:hAnsi="Cambo"/>
+          <w:b/>
+          <w:bCs/>
+        </w:rPr>
+        <w:t>recvtype</w:t>
+      </w:r>
+      <w:proofErr w:type="spellEnd"/>
+    </w:p>
+    <w:p>
+      <w:pPr>
+        <w:shd w:val="clear" w:color="auto" w:fill="EAF1DD" w:themeFill="accent3" w:themeFillTint="33"/>
+        <w:tabs>
+          <w:tab w:val="left" w:pos="453"/>
+        </w:tabs>
+        <w:rPr>
+          <w:rFonts w:ascii="Cambo" w:hAnsi="Cambo"/>
+        </w:rPr>
+      </w:pPr>
+      <w:r>
+        <w:rPr>
+          <w:rFonts w:ascii="Cambo" w:hAnsi="Cambo"/>
+        </w:rPr>
+        <w:t xml:space="preserve">data type of </w:t>
+      </w:r>
+      <w:proofErr w:type="spellStart"/>
+      <w:r>
+        <w:rPr>
+          <w:rFonts w:ascii="Cambo" w:hAnsi="Cambo"/>
+        </w:rPr>
+        <w:t>recv</w:t>
+      </w:r>
+      <w:proofErr w:type="spellEnd"/>
+      <w:r>
+        <w:rPr>
+          <w:rFonts w:ascii="Cambo" w:hAnsi="Cambo"/>
+        </w:rPr>
+        <w:t xml:space="preserve"> buffer elements (handle)</w:t>
+      </w:r>
+    </w:p>
+    <w:p>
+      <w:pPr>
+        <w:shd w:val="clear" w:color="auto" w:fill="EAF1DD" w:themeFill="accent3" w:themeFillTint="33"/>
+        <w:tabs>
+          <w:tab w:val="left" w:pos="453"/>
+        </w:tabs>
+        <w:rPr>
+          <w:rFonts w:ascii="Cambo" w:hAnsi="Cambo"/>
+        </w:rPr>
+      </w:pPr>
+      <w:r>
+        <w:rPr>
+          <w:rFonts w:ascii="Cambo" w:hAnsi="Cambo"/>
+          <w:b/>
+          <w:bCs/>
+        </w:rPr>
+        <w:t>root</w:t>
+      </w:r>
+    </w:p>
+    <w:p>
+      <w:pPr>
+        <w:shd w:val="clear" w:color="auto" w:fill="EAF1DD" w:themeFill="accent3" w:themeFillTint="33"/>
+        <w:tabs>
+          <w:tab w:val="left" w:pos="453"/>
+        </w:tabs>
+        <w:rPr>
+          <w:rFonts w:ascii="Cambo" w:hAnsi="Cambo"/>
+        </w:rPr>
+      </w:pPr>
+      <w:r>
+        <w:rPr>
+          <w:rFonts w:ascii="Cambo" w:hAnsi="Cambo"/>
+        </w:rPr>
+        <w:t>rank of receiving process (integer)</w:t>
+      </w:r>
+    </w:p>
+    <w:p>
+      <w:pPr>
+        <w:shd w:val="clear" w:color="auto" w:fill="EAF1DD" w:themeFill="accent3" w:themeFillTint="33"/>
+        <w:tabs>
+          <w:tab w:val="left" w:pos="453"/>
+        </w:tabs>
+        <w:rPr>
+          <w:rFonts w:ascii="Cambo" w:hAnsi="Cambo"/>
+        </w:rPr>
+      </w:pPr>
+      <w:r>
+        <w:rPr>
+          <w:rFonts w:ascii="Cambo" w:hAnsi="Cambo"/>
+          <w:b/>
+          <w:bCs/>
+        </w:rPr>
+        <w:t>comm</w:t>
+      </w:r>
+    </w:p>
+    <w:p>
+      <w:pPr>
+        <w:shd w:val="clear" w:color="auto" w:fill="EAF1DD" w:themeFill="accent3" w:themeFillTint="33"/>
+        <w:tabs>
+          <w:tab w:val="left" w:pos="453"/>
+        </w:tabs>
+        <w:rPr>
+          <w:rFonts w:ascii="Cambo" w:hAnsi="Cambo"/>
+        </w:rPr>
+      </w:pPr>
+      <w:r>
+        <w:rPr>
+          <w:rFonts w:ascii="Cambo" w:hAnsi="Cambo"/>
+        </w:rPr>
+        <w:t>communicator (handle)</w:t>
+      </w:r>
+    </w:p>
+    <w:p>
+      <w:pPr>
+        <w:shd w:val="clear" w:color="auto" w:fill="EAF1DD" w:themeFill="accent3" w:themeFillTint="33"/>
+        <w:tabs>
+          <w:tab w:val="left" w:pos="453"/>
+        </w:tabs>
+        <w:rPr>
+          <w:rFonts w:ascii="Cambo" w:hAnsi="Cambo"/>
+          <w:b/>
+          <w:bCs/>
+        </w:rPr>
+      </w:pPr>
+      <w:r>
+        <w:rPr>
+          <w:rFonts w:ascii="Cambo" w:hAnsi="Cambo"/>
+          <w:b/>
+          <w:bCs/>
+        </w:rPr>
+        <w:t>Output Parameters</w:t>
+      </w:r>
+    </w:p>
+    <w:p>
+      <w:pPr>
+        <w:shd w:val="clear" w:color="auto" w:fill="EAF1DD" w:themeFill="accent3" w:themeFillTint="33"/>
+        <w:tabs>
+          <w:tab w:val="left" w:pos="453"/>
+        </w:tabs>
+        <w:rPr>
+          <w:rFonts w:ascii="Cambo" w:hAnsi="Cambo"/>
+        </w:rPr>
+      </w:pPr>
+      <w:proofErr w:type="spellStart"/>
+      <w:r>
+        <w:rPr>
+          <w:rFonts w:ascii="Cambo" w:hAnsi="Cambo"/>
+          <w:b/>
+          <w:bCs/>
+        </w:rPr>
+        <w:t>recvbuf</w:t>
+      </w:r>
+      <w:proofErr w:type="spellEnd"/>
+    </w:p>
+    <w:p>
+      <w:pPr>
+        <w:shd w:val="clear" w:color="auto" w:fill="EAF1DD" w:themeFill="accent3" w:themeFillTint="33"/>
+        <w:tabs>
+          <w:tab w:val="left" w:pos="453"/>
+        </w:tabs>
+        <w:rPr>
+          <w:rFonts w:ascii="Cambo" w:hAnsi="Cambo"/>
+        </w:rPr>
+      </w:pPr>
+      <w:r>
+        <w:rPr>
+          <w:rFonts w:ascii="Cambo" w:hAnsi="Cambo"/>
+        </w:rPr>
+        <w:t>address of receive buffer (choice)</w:t>
+      </w:r>
+    </w:p>
+    <w:p>
+      <w:pPr>
+        <w:tabs>
+          <w:tab w:val="left" w:pos="453"/>
+        </w:tabs>
+        <w:rPr>
+          <w:rFonts w:ascii="Cambo" w:hAnsi="Cambo"/>
+        </w:rPr>
+      </w:pPr>
+    </w:p>
+    <w:p>
+      <w:pPr>
+        <w:shd w:val="clear" w:color="auto" w:fill="EAF1DD" w:themeFill="accent3" w:themeFillTint="33"/>
+        <w:tabs>
+          <w:tab w:val="left" w:pos="453"/>
+        </w:tabs>
+        <w:rPr>
+          <w:rFonts w:ascii="Cambo" w:hAnsi="Cambo"/>
+          <w:b/>
+          <w:bCs/>
+        </w:rPr>
+      </w:pPr>
+      <w:bookmarkStart w:id="9" w:name="MPI_Finalize"/>
+      <w:proofErr w:type="spellStart"/>
+      <w:r>
+        <w:rPr>
+          <w:rFonts w:ascii="Cambo" w:hAnsi="Cambo"/>
+          <w:b/>
+          <w:bCs/>
+        </w:rPr>
+        <w:t>MPI_Finalize</w:t>
+      </w:r>
+      <w:proofErr w:type="spellEnd"/>
+    </w:p>
+    <w:p>
+      <w:pPr>
+        <w:shd w:val="clear" w:color="auto" w:fill="EAF1DD" w:themeFill="accent3" w:themeFillTint="33"/>
+        <w:tabs>
+          <w:tab w:val="left" w:pos="453"/>
+        </w:tabs>
+        <w:rPr>
+          <w:rFonts w:ascii="Cambo" w:hAnsi="Cambo"/>
+        </w:rPr>
+      </w:pPr>
+      <w:bookmarkStart w:id="10" w:name="_Hlk160136349"/>
+      <w:bookmarkEnd w:id="9"/>
+      <w:r>
+        <w:rPr>
+          <w:rFonts w:ascii="Cambo" w:hAnsi="Cambo"/>
+        </w:rPr>
+        <w:t xml:space="preserve">Terminates MPI execution </w:t>
+      </w:r>
+      <w:proofErr w:type="gramStart"/>
+      <w:r>
+        <w:rPr>
+          <w:rFonts w:ascii="Cambo" w:hAnsi="Cambo"/>
+        </w:rPr>
+        <w:t>environment</w:t>
+      </w:r>
+      <w:proofErr w:type="gramEnd"/>
+    </w:p>
+    <w:bookmarkEnd w:id="10"/>
+    <w:p>
+      <w:pPr>
+        <w:shd w:val="clear" w:color="auto" w:fill="EAF1DD" w:themeFill="accent3" w:themeFillTint="33"/>
+        <w:tabs>
+          <w:tab w:val="left" w:pos="453"/>
+        </w:tabs>
+        <w:rPr>
+          <w:rFonts w:ascii="Cambo" w:hAnsi="Cambo"/>
+          <w:b/>
+          <w:bCs/>
+        </w:rPr>
+      </w:pPr>
+      <w:r>
+        <w:rPr>
+          <w:rFonts w:ascii="Cambo" w:hAnsi="Cambo"/>
+          <w:b/>
+          <w:bCs/>
+        </w:rPr>
+        <w:t>Synopsis</w:t>
+      </w:r>
+    </w:p>
+    <w:p>
+      <w:pPr>
+        <w:shd w:val="clear" w:color="auto" w:fill="EAF1DD" w:themeFill="accent3" w:themeFillTint="33"/>
+        <w:tabs>
+          <w:tab w:val="left" w:pos="453"/>
+        </w:tabs>
+        <w:rPr>
+          <w:rFonts w:ascii="Cambo" w:hAnsi="Cambo"/>
+        </w:rPr>
+      </w:pPr>
+      <w:r>
+        <w:rPr>
+          <w:rFonts w:ascii="Cambo" w:hAnsi="Cambo"/>
+        </w:rPr>
+        <w:t xml:space="preserve">int </w:t>
+      </w:r>
+      <w:proofErr w:type="spellStart"/>
+      <w:r>
+        <w:rPr>
+          <w:rFonts w:ascii="Cambo" w:hAnsi="Cambo"/>
+        </w:rPr>
+        <w:t>MPI_</w:t>
+      </w:r>
+      <w:proofErr w:type="gramStart"/>
+      <w:r>
+        <w:rPr>
+          <w:rFonts w:ascii="Cambo" w:hAnsi="Cambo"/>
+        </w:rPr>
+        <w:t>Finalize</w:t>
+      </w:r>
+      <w:proofErr w:type="spellEnd"/>
+      <w:r>
+        <w:rPr>
+          <w:rFonts w:ascii="Cambo" w:hAnsi="Cambo"/>
+        </w:rPr>
+        <w:t>( void</w:t>
+      </w:r>
+      <w:proofErr w:type="gramEnd"/>
+      <w:r>
+        <w:rPr>
+          <w:rFonts w:ascii="Cambo" w:hAnsi="Cambo"/>
+        </w:rPr>
+        <w:t xml:space="preserve"> )</w:t>
+      </w:r>
+    </w:p>
+    <w:p>
+      <w:pPr>
+        <w:shd w:val="clear" w:color="auto" w:fill="EAF1DD" w:themeFill="accent3" w:themeFillTint="33"/>
+        <w:tabs>
+          <w:tab w:val="left" w:pos="453"/>
+        </w:tabs>
+        <w:rPr>
+          <w:rFonts w:ascii="Cambo" w:hAnsi="Cambo"/>
+          <w:b/>
+          <w:bCs/>
+        </w:rPr>
+      </w:pPr>
+      <w:r>
+        <w:rPr>
+          <w:rFonts w:ascii="Cambo" w:hAnsi="Cambo"/>
+          <w:b/>
+          <w:bCs/>
+        </w:rPr>
+        <w:t>Notes</w:t>
+      </w:r>
+    </w:p>
+    <w:p>
+      <w:pPr>
+        <w:shd w:val="clear" w:color="auto" w:fill="EAF1DD" w:themeFill="accent3" w:themeFillTint="33"/>
+        <w:tabs>
+          <w:tab w:val="left" w:pos="453"/>
+        </w:tabs>
+        <w:rPr>
+          <w:rFonts w:ascii="Cambo" w:hAnsi="Cambo"/>
+        </w:rPr>
+      </w:pPr>
+      <w:r>
+        <w:rPr>
+          <w:rFonts w:ascii="Cambo" w:hAnsi="Cambo"/>
+        </w:rPr>
+        <w:t>All processes must call this routine before exiting. The number of processes running </w:t>
+      </w:r>
+      <w:r>
+        <w:rPr>
+          <w:rFonts w:ascii="Cambo" w:hAnsi="Cambo"/>
+          <w:i/>
+          <w:iCs/>
+        </w:rPr>
+        <w:t>after</w:t>
+      </w:r>
+      <w:r>
+        <w:rPr>
+          <w:rFonts w:ascii="Cambo" w:hAnsi="Cambo"/>
+        </w:rPr>
+        <w:t xml:space="preserve"> this routine is called is undefined; it is best not to perform much more than a return </w:t>
+      </w:r>
+      <w:proofErr w:type="spellStart"/>
+      <w:r>
+        <w:rPr>
+          <w:rFonts w:ascii="Cambo" w:hAnsi="Cambo"/>
+        </w:rPr>
+        <w:t>rc</w:t>
+      </w:r>
+      <w:proofErr w:type="spellEnd"/>
+      <w:r>
+        <w:rPr>
+          <w:rFonts w:ascii="Cambo" w:hAnsi="Cambo"/>
+        </w:rPr>
+        <w:t> after calling </w:t>
+      </w:r>
+      <w:proofErr w:type="spellStart"/>
+      <w:r>
+        <w:rPr>
+          <w:rFonts w:ascii="Cambo" w:hAnsi="Cambo"/>
+        </w:rPr>
+        <w:t>MPI_Finalize</w:t>
+      </w:r>
+      <w:proofErr w:type="spellEnd"/>
+      <w:r>
+        <w:rPr>
+          <w:rFonts w:ascii="Cambo" w:hAnsi="Cambo"/>
+        </w:rPr>
+        <w:t>.</w:t>
+      </w:r>
+    </w:p>
+    <w:p>
+      <w:pPr>
+        <w:shd w:val="clear" w:color="auto" w:fill="EAF1DD" w:themeFill="accent3" w:themeFillTint="33"/>
+        <w:tabs>
+          <w:tab w:val="left" w:pos="453"/>
+        </w:tabs>
+        <w:rPr>
+          <w:rFonts w:ascii="Cambo" w:hAnsi="Cambo"/>
+        </w:rPr>
+      </w:pPr>
+      <w:r>
+        <w:rPr>
+          <w:rFonts w:ascii="Cambo" w:hAnsi="Cambo"/>
+        </w:rPr>
+        <w:t xml:space="preserve">We initialized the MPI and used the MPI_COMM_WORLD to initialize the </w:t>
+      </w:r>
+      <w:proofErr w:type="spellStart"/>
+      <w:r>
+        <w:rPr>
+          <w:rFonts w:ascii="Cambo" w:hAnsi="Cambo"/>
+        </w:rPr>
+        <w:t>MPI_Comm_rank</w:t>
+      </w:r>
+      <w:proofErr w:type="spellEnd"/>
+      <w:r>
+        <w:rPr>
+          <w:rFonts w:ascii="Cambo" w:hAnsi="Cambo"/>
+        </w:rPr>
+        <w:t xml:space="preserve"> and </w:t>
+      </w:r>
+      <w:proofErr w:type="spellStart"/>
+      <w:r>
+        <w:rPr>
+          <w:rFonts w:ascii="Cambo" w:hAnsi="Cambo"/>
+        </w:rPr>
+        <w:t>MPI_Comm_size</w:t>
+      </w:r>
+      <w:proofErr w:type="spellEnd"/>
+      <w:r>
+        <w:rPr>
+          <w:rFonts w:ascii="Cambo" w:hAnsi="Cambo"/>
+        </w:rPr>
+        <w:t xml:space="preserve"> as shown below:</w:t>
+      </w:r>
+    </w:p>
+    <w:p>
+      <w:pPr>
+        <w:tabs>
+          <w:tab w:val="left" w:pos="453"/>
+        </w:tabs>
+        <w:rPr>
+          <w:rFonts w:ascii="Cambo" w:hAnsi="Cambo"/>
+        </w:rPr>
+      </w:pPr>
+    </w:p>
+    <w:p>
+      <w:pPr>
         <w:pStyle w:val="Heading1"/>
         <w:rPr>
           <w:sz w:val="28"/>
           <w:szCs w:val="28"/>
         </w:rPr>
       </w:pPr>
-      <w:bookmarkStart w:id="8" w:name="_Toc159068963"/>
+      <w:bookmarkStart w:id="11" w:name="_Toc159068963"/>
       <w:r>
         <w:rPr>
           <w:sz w:val="28"/>
@@ -2646,7 +4195,7 @@
         </w:rPr>
         <w:t>Different Implementations and analysis of the program:</w:t>
       </w:r>
-      <w:bookmarkEnd w:id="8"/>
+      <w:bookmarkEnd w:id="11"/>
       <w:r>
         <w:rPr>
           <w:sz w:val="28"/>
@@ -2654,6 +4203,2201 @@
         </w:rPr>
         <w:t xml:space="preserve"> </w:t>
       </w:r>
+    </w:p>
+    <w:p>
+      <w:pPr>
+        <w:tabs>
+          <w:tab w:val="left" w:pos="453"/>
+        </w:tabs>
+        <w:rPr>
+          <w:rFonts w:ascii="Cambo" w:hAnsi="Cambo"/>
+        </w:rPr>
+      </w:pPr>
+    </w:p>
+    <w:p>
+      <w:pPr>
+        <w:tabs>
+          <w:tab w:val="left" w:pos="453"/>
+        </w:tabs>
+        <w:rPr>
+          <w:rFonts w:ascii="Cambo" w:hAnsi="Cambo"/>
+        </w:rPr>
+      </w:pPr>
+      <w:r>
+        <w:rPr>
+          <w:rFonts w:ascii="Cambo" w:hAnsi="Cambo"/>
+        </w:rPr>
+        <w:t xml:space="preserve">HW4_1 </w:t>
+      </w:r>
+    </w:p>
+    <w:p>
+      <w:pPr>
+        <w:tabs>
+          <w:tab w:val="left" w:pos="453"/>
+        </w:tabs>
+        <w:rPr>
+          <w:rFonts w:ascii="Cambo" w:hAnsi="Cambo"/>
+        </w:rPr>
+      </w:pPr>
+      <w:r>
+        <w:rPr>
+          <w:rFonts w:ascii="Cambo" w:hAnsi="Cambo"/>
+        </w:rPr>
+        <w:t xml:space="preserve">This implementation is our most efficient one. After experimenting with different ways to distribute the work between MPI tasks, this one provided the best execution time. </w:t>
+      </w:r>
+    </w:p>
+    <w:p>
+      <w:pPr>
+        <w:tabs>
+          <w:tab w:val="left" w:pos="453"/>
+        </w:tabs>
+        <w:rPr>
+          <w:rFonts w:ascii="Cambo" w:hAnsi="Cambo"/>
+        </w:rPr>
+      </w:pPr>
+    </w:p>
+    <w:p>
+      <w:pPr>
+        <w:tabs>
+          <w:tab w:val="left" w:pos="453"/>
+        </w:tabs>
+        <w:rPr>
+          <w:rFonts w:ascii="Cambo" w:hAnsi="Cambo"/>
+        </w:rPr>
+      </w:pPr>
+      <w:r>
+        <w:rPr>
+          <w:rFonts w:ascii="Cambo" w:hAnsi="Cambo"/>
+        </w:rPr>
+        <w:t xml:space="preserve">In this implementation instead of using </w:t>
+      </w:r>
+      <w:proofErr w:type="spellStart"/>
+      <w:r>
+        <w:rPr>
+          <w:rFonts w:ascii="Cambo" w:hAnsi="Cambo"/>
+        </w:rPr>
+        <w:t>MPI_Send</w:t>
+      </w:r>
+      <w:proofErr w:type="spellEnd"/>
+      <w:r>
+        <w:rPr>
+          <w:rFonts w:ascii="Cambo" w:hAnsi="Cambo"/>
+        </w:rPr>
+        <w:t xml:space="preserve"> and </w:t>
+      </w:r>
+      <w:proofErr w:type="spellStart"/>
+      <w:r>
+        <w:rPr>
+          <w:rFonts w:ascii="Cambo" w:hAnsi="Cambo"/>
+        </w:rPr>
+        <w:t>MPI_Recv</w:t>
+      </w:r>
+      <w:proofErr w:type="spellEnd"/>
+      <w:r>
+        <w:rPr>
+          <w:rFonts w:ascii="Cambo" w:hAnsi="Cambo"/>
+        </w:rPr>
+        <w:t xml:space="preserve">, we’re using </w:t>
+      </w:r>
+      <w:proofErr w:type="spellStart"/>
+      <w:r>
+        <w:rPr>
+          <w:rFonts w:ascii="Cambo" w:hAnsi="Cambo"/>
+        </w:rPr>
+        <w:t>MPI_Bcast</w:t>
+      </w:r>
+      <w:proofErr w:type="spellEnd"/>
+      <w:r>
+        <w:rPr>
+          <w:rFonts w:ascii="Cambo" w:hAnsi="Cambo"/>
+        </w:rPr>
+        <w:t xml:space="preserve"> and </w:t>
+      </w:r>
+      <w:proofErr w:type="spellStart"/>
+      <w:r>
+        <w:rPr>
+          <w:rFonts w:ascii="Cambo" w:hAnsi="Cambo"/>
+        </w:rPr>
+        <w:t>MPI_Gather</w:t>
+      </w:r>
+      <w:proofErr w:type="spellEnd"/>
+      <w:r>
+        <w:rPr>
+          <w:rFonts w:ascii="Cambo" w:hAnsi="Cambo"/>
+        </w:rPr>
+        <w:t xml:space="preserve"> to broadcast the work to different tasks, then collect “gather” it once the tasks are done. </w:t>
+      </w:r>
+    </w:p>
+    <w:p>
+      <w:pPr>
+        <w:tabs>
+          <w:tab w:val="left" w:pos="453"/>
+        </w:tabs>
+        <w:rPr>
+          <w:rFonts w:ascii="Cambo" w:hAnsi="Cambo"/>
+        </w:rPr>
+      </w:pPr>
+      <w:r>
+        <w:rPr>
+          <w:rFonts w:ascii="Cambo" w:hAnsi="Cambo"/>
+        </w:rPr>
+        <w:t xml:space="preserve">Here we refer to threads, cores, or processors as tasks. </w:t>
+      </w:r>
+    </w:p>
+    <w:p>
+      <w:pPr>
+        <w:tabs>
+          <w:tab w:val="left" w:pos="453"/>
+        </w:tabs>
+        <w:rPr>
+          <w:rFonts w:ascii="Cambo" w:hAnsi="Cambo"/>
+        </w:rPr>
+      </w:pPr>
+      <w:r>
+        <w:rPr>
+          <w:rFonts w:ascii="Cambo" w:hAnsi="Cambo"/>
+        </w:rPr>
+        <w:br/>
+        <w:t xml:space="preserve">In this implementation, we’re allocating memory area for our 2 multi-dimensional arrays and pointing to them using points. </w:t>
+      </w:r>
+    </w:p>
+    <w:p>
+      <w:pPr>
+        <w:shd w:val="clear" w:color="auto" w:fill="1F1F1F"/>
+        <w:spacing w:line="270" w:lineRule="atLeast"/>
+        <w:rPr>
+          <w:rFonts w:ascii="Menlo" w:hAnsi="Menlo" w:cs="Menlo"/>
+          <w:color w:val="CCCCCC"/>
+          <w:sz w:val="18"/>
+          <w:szCs w:val="18"/>
+        </w:rPr>
+      </w:pPr>
+      <w:r>
+        <w:rPr>
+          <w:rFonts w:ascii="Menlo" w:hAnsi="Menlo" w:cs="Menlo"/>
+          <w:color w:val="CCCCCC"/>
+          <w:sz w:val="18"/>
+          <w:szCs w:val="18"/>
+        </w:rPr>
+        <w:t xml:space="preserve">    </w:t>
+      </w:r>
+      <w:r>
+        <w:rPr>
+          <w:rFonts w:ascii="Menlo" w:hAnsi="Menlo" w:cs="Menlo"/>
+          <w:color w:val="569CD6"/>
+          <w:sz w:val="18"/>
+          <w:szCs w:val="18"/>
+        </w:rPr>
+        <w:t>float</w:t>
+      </w:r>
+      <w:r>
+        <w:rPr>
+          <w:rFonts w:ascii="Menlo" w:hAnsi="Menlo" w:cs="Menlo"/>
+          <w:color w:val="CCCCCC"/>
+          <w:sz w:val="18"/>
+          <w:szCs w:val="18"/>
+        </w:rPr>
+        <w:t xml:space="preserve"> (</w:t>
+      </w:r>
+      <w:r>
+        <w:rPr>
+          <w:rFonts w:ascii="Menlo" w:hAnsi="Menlo" w:cs="Menlo"/>
+          <w:color w:val="D4D4D4"/>
+          <w:sz w:val="18"/>
+          <w:szCs w:val="18"/>
+        </w:rPr>
+        <w:t>*</w:t>
+      </w:r>
+      <w:proofErr w:type="gramStart"/>
+      <w:r>
+        <w:rPr>
+          <w:rFonts w:ascii="Menlo" w:hAnsi="Menlo" w:cs="Menlo"/>
+          <w:color w:val="9CDCFE"/>
+          <w:sz w:val="18"/>
+          <w:szCs w:val="18"/>
+        </w:rPr>
+        <w:t>grid</w:t>
+      </w:r>
+      <w:r>
+        <w:rPr>
+          <w:rFonts w:ascii="Menlo" w:hAnsi="Menlo" w:cs="Menlo"/>
+          <w:color w:val="CCCCCC"/>
+          <w:sz w:val="18"/>
+          <w:szCs w:val="18"/>
+        </w:rPr>
+        <w:t>)[</w:t>
+      </w:r>
+      <w:proofErr w:type="gramEnd"/>
+      <w:r>
+        <w:rPr>
+          <w:rFonts w:ascii="Menlo" w:hAnsi="Menlo" w:cs="Menlo"/>
+          <w:color w:val="569CD6"/>
+          <w:sz w:val="18"/>
+          <w:szCs w:val="18"/>
+        </w:rPr>
+        <w:t>Y_SIZE</w:t>
+      </w:r>
+      <w:r>
+        <w:rPr>
+          <w:rFonts w:ascii="Menlo" w:hAnsi="Menlo" w:cs="Menlo"/>
+          <w:color w:val="CCCCCC"/>
+          <w:sz w:val="18"/>
+          <w:szCs w:val="18"/>
+        </w:rPr>
+        <w:t xml:space="preserve">] </w:t>
+      </w:r>
+      <w:r>
+        <w:rPr>
+          <w:rFonts w:ascii="Menlo" w:hAnsi="Menlo" w:cs="Menlo"/>
+          <w:color w:val="D4D4D4"/>
+          <w:sz w:val="18"/>
+          <w:szCs w:val="18"/>
+        </w:rPr>
+        <w:t>=</w:t>
+      </w:r>
+      <w:r>
+        <w:rPr>
+          <w:rFonts w:ascii="Menlo" w:hAnsi="Menlo" w:cs="Menlo"/>
+          <w:color w:val="CCCCCC"/>
+          <w:sz w:val="18"/>
+          <w:szCs w:val="18"/>
+        </w:rPr>
+        <w:t xml:space="preserve"> (</w:t>
+      </w:r>
+      <w:r>
+        <w:rPr>
+          <w:rFonts w:ascii="Menlo" w:hAnsi="Menlo" w:cs="Menlo"/>
+          <w:color w:val="569CD6"/>
+          <w:sz w:val="18"/>
+          <w:szCs w:val="18"/>
+        </w:rPr>
+        <w:t>float</w:t>
+      </w:r>
+      <w:r>
+        <w:rPr>
+          <w:rFonts w:ascii="Menlo" w:hAnsi="Menlo" w:cs="Menlo"/>
+          <w:color w:val="CCCCCC"/>
+          <w:sz w:val="18"/>
+          <w:szCs w:val="18"/>
+        </w:rPr>
+        <w:t xml:space="preserve"> (</w:t>
+      </w:r>
+      <w:r>
+        <w:rPr>
+          <w:rFonts w:ascii="Menlo" w:hAnsi="Menlo" w:cs="Menlo"/>
+          <w:color w:val="D4D4D4"/>
+          <w:sz w:val="18"/>
+          <w:szCs w:val="18"/>
+        </w:rPr>
+        <w:t>*</w:t>
+      </w:r>
+      <w:r>
+        <w:rPr>
+          <w:rFonts w:ascii="Menlo" w:hAnsi="Menlo" w:cs="Menlo"/>
+          <w:color w:val="CCCCCC"/>
+          <w:sz w:val="18"/>
+          <w:szCs w:val="18"/>
+        </w:rPr>
+        <w:t>)[</w:t>
+      </w:r>
+      <w:r>
+        <w:rPr>
+          <w:rFonts w:ascii="Menlo" w:hAnsi="Menlo" w:cs="Menlo"/>
+          <w:color w:val="569CD6"/>
+          <w:sz w:val="18"/>
+          <w:szCs w:val="18"/>
+        </w:rPr>
+        <w:t>Y_SIZE</w:t>
+      </w:r>
+      <w:r>
+        <w:rPr>
+          <w:rFonts w:ascii="Menlo" w:hAnsi="Menlo" w:cs="Menlo"/>
+          <w:color w:val="CCCCCC"/>
+          <w:sz w:val="18"/>
+          <w:szCs w:val="18"/>
+        </w:rPr>
+        <w:t>])</w:t>
+      </w:r>
+      <w:r>
+        <w:rPr>
+          <w:rFonts w:ascii="Menlo" w:hAnsi="Menlo" w:cs="Menlo"/>
+          <w:color w:val="DCDCAA"/>
+          <w:sz w:val="18"/>
+          <w:szCs w:val="18"/>
+        </w:rPr>
+        <w:t>malloc</w:t>
+      </w:r>
+      <w:r>
+        <w:rPr>
+          <w:rFonts w:ascii="Menlo" w:hAnsi="Menlo" w:cs="Menlo"/>
+          <w:color w:val="CCCCCC"/>
+          <w:sz w:val="18"/>
+          <w:szCs w:val="18"/>
+        </w:rPr>
+        <w:t>(</w:t>
+      </w:r>
+      <w:r>
+        <w:rPr>
+          <w:rFonts w:ascii="Menlo" w:hAnsi="Menlo" w:cs="Menlo"/>
+          <w:color w:val="569CD6"/>
+          <w:sz w:val="18"/>
+          <w:szCs w:val="18"/>
+        </w:rPr>
+        <w:t>X_SIZE</w:t>
+      </w:r>
+      <w:r>
+        <w:rPr>
+          <w:rFonts w:ascii="Menlo" w:hAnsi="Menlo" w:cs="Menlo"/>
+          <w:color w:val="CCCCCC"/>
+          <w:sz w:val="18"/>
+          <w:szCs w:val="18"/>
+        </w:rPr>
+        <w:t xml:space="preserve"> </w:t>
+      </w:r>
+      <w:r>
+        <w:rPr>
+          <w:rFonts w:ascii="Menlo" w:hAnsi="Menlo" w:cs="Menlo"/>
+          <w:color w:val="D4D4D4"/>
+          <w:sz w:val="18"/>
+          <w:szCs w:val="18"/>
+        </w:rPr>
+        <w:t>*</w:t>
+      </w:r>
+      <w:r>
+        <w:rPr>
+          <w:rFonts w:ascii="Menlo" w:hAnsi="Menlo" w:cs="Menlo"/>
+          <w:color w:val="CCCCCC"/>
+          <w:sz w:val="18"/>
+          <w:szCs w:val="18"/>
+        </w:rPr>
+        <w:t xml:space="preserve"> </w:t>
+      </w:r>
+      <w:r>
+        <w:rPr>
+          <w:rFonts w:ascii="Menlo" w:hAnsi="Menlo" w:cs="Menlo"/>
+          <w:color w:val="569CD6"/>
+          <w:sz w:val="18"/>
+          <w:szCs w:val="18"/>
+        </w:rPr>
+        <w:t>Y_SIZE</w:t>
+      </w:r>
+      <w:r>
+        <w:rPr>
+          <w:rFonts w:ascii="Menlo" w:hAnsi="Menlo" w:cs="Menlo"/>
+          <w:color w:val="CCCCCC"/>
+          <w:sz w:val="18"/>
+          <w:szCs w:val="18"/>
+        </w:rPr>
+        <w:t xml:space="preserve"> </w:t>
+      </w:r>
+      <w:r>
+        <w:rPr>
+          <w:rFonts w:ascii="Menlo" w:hAnsi="Menlo" w:cs="Menlo"/>
+          <w:color w:val="D4D4D4"/>
+          <w:sz w:val="18"/>
+          <w:szCs w:val="18"/>
+        </w:rPr>
+        <w:t>*</w:t>
+      </w:r>
+      <w:r>
+        <w:rPr>
+          <w:rFonts w:ascii="Menlo" w:hAnsi="Menlo" w:cs="Menlo"/>
+          <w:color w:val="CCCCCC"/>
+          <w:sz w:val="18"/>
+          <w:szCs w:val="18"/>
+        </w:rPr>
+        <w:t xml:space="preserve"> </w:t>
+      </w:r>
+      <w:proofErr w:type="spellStart"/>
+      <w:r>
+        <w:rPr>
+          <w:rFonts w:ascii="Menlo" w:hAnsi="Menlo" w:cs="Menlo"/>
+          <w:color w:val="569CD6"/>
+          <w:sz w:val="18"/>
+          <w:szCs w:val="18"/>
+        </w:rPr>
+        <w:t>sizeof</w:t>
+      </w:r>
+      <w:proofErr w:type="spellEnd"/>
+      <w:r>
+        <w:rPr>
+          <w:rFonts w:ascii="Menlo" w:hAnsi="Menlo" w:cs="Menlo"/>
+          <w:color w:val="CCCCCC"/>
+          <w:sz w:val="18"/>
+          <w:szCs w:val="18"/>
+        </w:rPr>
+        <w:t>(</w:t>
+      </w:r>
+      <w:r>
+        <w:rPr>
+          <w:rFonts w:ascii="Menlo" w:hAnsi="Menlo" w:cs="Menlo"/>
+          <w:color w:val="569CD6"/>
+          <w:sz w:val="18"/>
+          <w:szCs w:val="18"/>
+        </w:rPr>
+        <w:t>float</w:t>
+      </w:r>
+      <w:r>
+        <w:rPr>
+          <w:rFonts w:ascii="Menlo" w:hAnsi="Menlo" w:cs="Menlo"/>
+          <w:color w:val="CCCCCC"/>
+          <w:sz w:val="18"/>
+          <w:szCs w:val="18"/>
+        </w:rPr>
+        <w:t>));</w:t>
+      </w:r>
+    </w:p>
+    <w:p>
+      <w:pPr>
+        <w:shd w:val="clear" w:color="auto" w:fill="1F1F1F"/>
+        <w:spacing w:line="270" w:lineRule="atLeast"/>
+        <w:rPr>
+          <w:rFonts w:ascii="Menlo" w:hAnsi="Menlo" w:cs="Menlo"/>
+          <w:color w:val="CCCCCC"/>
+          <w:sz w:val="18"/>
+          <w:szCs w:val="18"/>
+        </w:rPr>
+      </w:pPr>
+      <w:r>
+        <w:rPr>
+          <w:rFonts w:ascii="Menlo" w:hAnsi="Menlo" w:cs="Menlo"/>
+          <w:color w:val="CCCCCC"/>
+          <w:sz w:val="18"/>
+          <w:szCs w:val="18"/>
+        </w:rPr>
+        <w:lastRenderedPageBreak/>
+        <w:t xml:space="preserve">    </w:t>
+      </w:r>
+      <w:r>
+        <w:rPr>
+          <w:rFonts w:ascii="Menlo" w:hAnsi="Menlo" w:cs="Menlo"/>
+          <w:color w:val="569CD6"/>
+          <w:sz w:val="18"/>
+          <w:szCs w:val="18"/>
+        </w:rPr>
+        <w:t>float</w:t>
+      </w:r>
+      <w:r>
+        <w:rPr>
+          <w:rFonts w:ascii="Menlo" w:hAnsi="Menlo" w:cs="Menlo"/>
+          <w:color w:val="CCCCCC"/>
+          <w:sz w:val="18"/>
+          <w:szCs w:val="18"/>
+        </w:rPr>
+        <w:t xml:space="preserve"> (</w:t>
+      </w:r>
+      <w:r>
+        <w:rPr>
+          <w:rFonts w:ascii="Menlo" w:hAnsi="Menlo" w:cs="Menlo"/>
+          <w:color w:val="D4D4D4"/>
+          <w:sz w:val="18"/>
+          <w:szCs w:val="18"/>
+        </w:rPr>
+        <w:t>*</w:t>
+      </w:r>
+      <w:proofErr w:type="spellStart"/>
+      <w:r>
+        <w:rPr>
+          <w:rFonts w:ascii="Menlo" w:hAnsi="Menlo" w:cs="Menlo"/>
+          <w:color w:val="9CDCFE"/>
+          <w:sz w:val="18"/>
+          <w:szCs w:val="18"/>
+        </w:rPr>
+        <w:t>new_</w:t>
+      </w:r>
+      <w:proofErr w:type="gramStart"/>
+      <w:r>
+        <w:rPr>
+          <w:rFonts w:ascii="Menlo" w:hAnsi="Menlo" w:cs="Menlo"/>
+          <w:color w:val="9CDCFE"/>
+          <w:sz w:val="18"/>
+          <w:szCs w:val="18"/>
+        </w:rPr>
+        <w:t>grid</w:t>
+      </w:r>
+      <w:proofErr w:type="spellEnd"/>
+      <w:r>
+        <w:rPr>
+          <w:rFonts w:ascii="Menlo" w:hAnsi="Menlo" w:cs="Menlo"/>
+          <w:color w:val="CCCCCC"/>
+          <w:sz w:val="18"/>
+          <w:szCs w:val="18"/>
+        </w:rPr>
+        <w:t>)[</w:t>
+      </w:r>
+      <w:proofErr w:type="gramEnd"/>
+      <w:r>
+        <w:rPr>
+          <w:rFonts w:ascii="Menlo" w:hAnsi="Menlo" w:cs="Menlo"/>
+          <w:color w:val="569CD6"/>
+          <w:sz w:val="18"/>
+          <w:szCs w:val="18"/>
+        </w:rPr>
+        <w:t>Y_SIZE</w:t>
+      </w:r>
+      <w:r>
+        <w:rPr>
+          <w:rFonts w:ascii="Menlo" w:hAnsi="Menlo" w:cs="Menlo"/>
+          <w:color w:val="CCCCCC"/>
+          <w:sz w:val="18"/>
+          <w:szCs w:val="18"/>
+        </w:rPr>
+        <w:t xml:space="preserve">] </w:t>
+      </w:r>
+      <w:r>
+        <w:rPr>
+          <w:rFonts w:ascii="Menlo" w:hAnsi="Menlo" w:cs="Menlo"/>
+          <w:color w:val="D4D4D4"/>
+          <w:sz w:val="18"/>
+          <w:szCs w:val="18"/>
+        </w:rPr>
+        <w:t>=</w:t>
+      </w:r>
+      <w:r>
+        <w:rPr>
+          <w:rFonts w:ascii="Menlo" w:hAnsi="Menlo" w:cs="Menlo"/>
+          <w:color w:val="CCCCCC"/>
+          <w:sz w:val="18"/>
+          <w:szCs w:val="18"/>
+        </w:rPr>
+        <w:t xml:space="preserve"> (</w:t>
+      </w:r>
+      <w:r>
+        <w:rPr>
+          <w:rFonts w:ascii="Menlo" w:hAnsi="Menlo" w:cs="Menlo"/>
+          <w:color w:val="569CD6"/>
+          <w:sz w:val="18"/>
+          <w:szCs w:val="18"/>
+        </w:rPr>
+        <w:t>float</w:t>
+      </w:r>
+      <w:r>
+        <w:rPr>
+          <w:rFonts w:ascii="Menlo" w:hAnsi="Menlo" w:cs="Menlo"/>
+          <w:color w:val="CCCCCC"/>
+          <w:sz w:val="18"/>
+          <w:szCs w:val="18"/>
+        </w:rPr>
+        <w:t xml:space="preserve"> (</w:t>
+      </w:r>
+      <w:r>
+        <w:rPr>
+          <w:rFonts w:ascii="Menlo" w:hAnsi="Menlo" w:cs="Menlo"/>
+          <w:color w:val="D4D4D4"/>
+          <w:sz w:val="18"/>
+          <w:szCs w:val="18"/>
+        </w:rPr>
+        <w:t>*</w:t>
+      </w:r>
+      <w:r>
+        <w:rPr>
+          <w:rFonts w:ascii="Menlo" w:hAnsi="Menlo" w:cs="Menlo"/>
+          <w:color w:val="CCCCCC"/>
+          <w:sz w:val="18"/>
+          <w:szCs w:val="18"/>
+        </w:rPr>
+        <w:t>)[</w:t>
+      </w:r>
+      <w:r>
+        <w:rPr>
+          <w:rFonts w:ascii="Menlo" w:hAnsi="Menlo" w:cs="Menlo"/>
+          <w:color w:val="569CD6"/>
+          <w:sz w:val="18"/>
+          <w:szCs w:val="18"/>
+        </w:rPr>
+        <w:t>Y_SIZE</w:t>
+      </w:r>
+      <w:r>
+        <w:rPr>
+          <w:rFonts w:ascii="Menlo" w:hAnsi="Menlo" w:cs="Menlo"/>
+          <w:color w:val="CCCCCC"/>
+          <w:sz w:val="18"/>
+          <w:szCs w:val="18"/>
+        </w:rPr>
+        <w:t>])</w:t>
+      </w:r>
+      <w:r>
+        <w:rPr>
+          <w:rFonts w:ascii="Menlo" w:hAnsi="Menlo" w:cs="Menlo"/>
+          <w:color w:val="DCDCAA"/>
+          <w:sz w:val="18"/>
+          <w:szCs w:val="18"/>
+        </w:rPr>
+        <w:t>malloc</w:t>
+      </w:r>
+      <w:r>
+        <w:rPr>
+          <w:rFonts w:ascii="Menlo" w:hAnsi="Menlo" w:cs="Menlo"/>
+          <w:color w:val="CCCCCC"/>
+          <w:sz w:val="18"/>
+          <w:szCs w:val="18"/>
+        </w:rPr>
+        <w:t>(</w:t>
+      </w:r>
+      <w:r>
+        <w:rPr>
+          <w:rFonts w:ascii="Menlo" w:hAnsi="Menlo" w:cs="Menlo"/>
+          <w:color w:val="569CD6"/>
+          <w:sz w:val="18"/>
+          <w:szCs w:val="18"/>
+        </w:rPr>
+        <w:t>X_SIZE</w:t>
+      </w:r>
+      <w:r>
+        <w:rPr>
+          <w:rFonts w:ascii="Menlo" w:hAnsi="Menlo" w:cs="Menlo"/>
+          <w:color w:val="CCCCCC"/>
+          <w:sz w:val="18"/>
+          <w:szCs w:val="18"/>
+        </w:rPr>
+        <w:t xml:space="preserve"> </w:t>
+      </w:r>
+      <w:r>
+        <w:rPr>
+          <w:rFonts w:ascii="Menlo" w:hAnsi="Menlo" w:cs="Menlo"/>
+          <w:color w:val="D4D4D4"/>
+          <w:sz w:val="18"/>
+          <w:szCs w:val="18"/>
+        </w:rPr>
+        <w:t>*</w:t>
+      </w:r>
+      <w:r>
+        <w:rPr>
+          <w:rFonts w:ascii="Menlo" w:hAnsi="Menlo" w:cs="Menlo"/>
+          <w:color w:val="CCCCCC"/>
+          <w:sz w:val="18"/>
+          <w:szCs w:val="18"/>
+        </w:rPr>
+        <w:t xml:space="preserve"> </w:t>
+      </w:r>
+      <w:r>
+        <w:rPr>
+          <w:rFonts w:ascii="Menlo" w:hAnsi="Menlo" w:cs="Menlo"/>
+          <w:color w:val="569CD6"/>
+          <w:sz w:val="18"/>
+          <w:szCs w:val="18"/>
+        </w:rPr>
+        <w:t>Y_SIZE</w:t>
+      </w:r>
+      <w:r>
+        <w:rPr>
+          <w:rFonts w:ascii="Menlo" w:hAnsi="Menlo" w:cs="Menlo"/>
+          <w:color w:val="CCCCCC"/>
+          <w:sz w:val="18"/>
+          <w:szCs w:val="18"/>
+        </w:rPr>
+        <w:t xml:space="preserve"> </w:t>
+      </w:r>
+      <w:r>
+        <w:rPr>
+          <w:rFonts w:ascii="Menlo" w:hAnsi="Menlo" w:cs="Menlo"/>
+          <w:color w:val="D4D4D4"/>
+          <w:sz w:val="18"/>
+          <w:szCs w:val="18"/>
+        </w:rPr>
+        <w:t>*</w:t>
+      </w:r>
+      <w:r>
+        <w:rPr>
+          <w:rFonts w:ascii="Menlo" w:hAnsi="Menlo" w:cs="Menlo"/>
+          <w:color w:val="CCCCCC"/>
+          <w:sz w:val="18"/>
+          <w:szCs w:val="18"/>
+        </w:rPr>
+        <w:t xml:space="preserve"> </w:t>
+      </w:r>
+      <w:proofErr w:type="spellStart"/>
+      <w:r>
+        <w:rPr>
+          <w:rFonts w:ascii="Menlo" w:hAnsi="Menlo" w:cs="Menlo"/>
+          <w:color w:val="569CD6"/>
+          <w:sz w:val="18"/>
+          <w:szCs w:val="18"/>
+        </w:rPr>
+        <w:t>sizeof</w:t>
+      </w:r>
+      <w:proofErr w:type="spellEnd"/>
+      <w:r>
+        <w:rPr>
+          <w:rFonts w:ascii="Menlo" w:hAnsi="Menlo" w:cs="Menlo"/>
+          <w:color w:val="CCCCCC"/>
+          <w:sz w:val="18"/>
+          <w:szCs w:val="18"/>
+        </w:rPr>
+        <w:t>(</w:t>
+      </w:r>
+      <w:r>
+        <w:rPr>
+          <w:rFonts w:ascii="Menlo" w:hAnsi="Menlo" w:cs="Menlo"/>
+          <w:color w:val="569CD6"/>
+          <w:sz w:val="18"/>
+          <w:szCs w:val="18"/>
+        </w:rPr>
+        <w:t>float</w:t>
+      </w:r>
+      <w:r>
+        <w:rPr>
+          <w:rFonts w:ascii="Menlo" w:hAnsi="Menlo" w:cs="Menlo"/>
+          <w:color w:val="CCCCCC"/>
+          <w:sz w:val="18"/>
+          <w:szCs w:val="18"/>
+        </w:rPr>
+        <w:t>));</w:t>
+      </w:r>
+    </w:p>
+    <w:p>
+      <w:pPr>
+        <w:tabs>
+          <w:tab w:val="left" w:pos="453"/>
+        </w:tabs>
+        <w:rPr>
+          <w:rFonts w:ascii="Cambo" w:hAnsi="Cambo"/>
+        </w:rPr>
+      </w:pPr>
+    </w:p>
+    <w:p>
+      <w:pPr>
+        <w:tabs>
+          <w:tab w:val="left" w:pos="453"/>
+        </w:tabs>
+        <w:rPr>
+          <w:rFonts w:ascii="Cambo" w:hAnsi="Cambo"/>
+        </w:rPr>
+      </w:pPr>
+    </w:p>
+    <w:p>
+      <w:pPr>
+        <w:tabs>
+          <w:tab w:val="left" w:pos="453"/>
+        </w:tabs>
+        <w:rPr>
+          <w:rFonts w:ascii="Cambo" w:hAnsi="Cambo"/>
+        </w:rPr>
+      </w:pPr>
+      <w:r>
+        <w:rPr>
+          <w:rFonts w:ascii="Cambo" w:hAnsi="Cambo"/>
+        </w:rPr>
+        <w:t xml:space="preserve">Now we initially tried to implement a swapping function, basically if the rank of the current task is 0 (the MASTER), then the master will swap the pointers to between the old and current grids, </w:t>
+      </w:r>
+      <w:proofErr w:type="gramStart"/>
+      <w:r>
+        <w:rPr>
+          <w:rFonts w:ascii="Cambo" w:hAnsi="Cambo"/>
+        </w:rPr>
+        <w:t>similar to</w:t>
+      </w:r>
+      <w:proofErr w:type="gramEnd"/>
+      <w:r>
+        <w:rPr>
+          <w:rFonts w:ascii="Cambo" w:hAnsi="Cambo"/>
+        </w:rPr>
+        <w:t xml:space="preserve"> what we did in the </w:t>
+      </w:r>
+      <w:proofErr w:type="spellStart"/>
+      <w:r>
+        <w:rPr>
+          <w:rFonts w:ascii="Cambo" w:hAnsi="Cambo"/>
+        </w:rPr>
+        <w:t>pthreads</w:t>
+      </w:r>
+      <w:proofErr w:type="spellEnd"/>
+      <w:r>
+        <w:rPr>
+          <w:rFonts w:ascii="Cambo" w:hAnsi="Cambo"/>
+        </w:rPr>
+        <w:t xml:space="preserve"> program. We realized however that this is not really needed as we can encapsulate this in the </w:t>
+      </w:r>
+      <w:proofErr w:type="spellStart"/>
+      <w:r>
+        <w:rPr>
+          <w:rFonts w:ascii="Cambo" w:hAnsi="Cambo"/>
+        </w:rPr>
+        <w:t>MPI_Gather</w:t>
+      </w:r>
+      <w:proofErr w:type="spellEnd"/>
+      <w:r>
+        <w:rPr>
+          <w:rFonts w:ascii="Cambo" w:hAnsi="Cambo"/>
+        </w:rPr>
+        <w:t xml:space="preserve"> operation. </w:t>
+      </w:r>
+    </w:p>
+    <w:p>
+      <w:pPr>
+        <w:tabs>
+          <w:tab w:val="left" w:pos="453"/>
+        </w:tabs>
+        <w:rPr>
+          <w:rFonts w:ascii="Cambo" w:hAnsi="Cambo"/>
+        </w:rPr>
+      </w:pPr>
+      <w:r>
+        <w:rPr>
+          <w:rFonts w:ascii="Cambo" w:hAnsi="Cambo"/>
+        </w:rPr>
+        <w:t xml:space="preserve">We refer to the mpich.org reference below: </w:t>
+      </w:r>
+    </w:p>
+    <w:p>
+      <w:pPr>
+        <w:tabs>
+          <w:tab w:val="left" w:pos="453"/>
+        </w:tabs>
+        <w:rPr>
+          <w:rFonts w:ascii="Cambo" w:hAnsi="Cambo"/>
+        </w:rPr>
+      </w:pPr>
+      <w:hyperlink r:id="rId9" w:history="1">
+        <w:r>
+          <w:rPr>
+            <w:rStyle w:val="Hyperlink"/>
+            <w:rFonts w:ascii="Cambo" w:hAnsi="Cambo"/>
+          </w:rPr>
+          <w:t>https://www.mpich.org/static/docs/latest/www3/MPI_Gather.html</w:t>
+        </w:r>
+      </w:hyperlink>
+    </w:p>
+    <w:p>
+      <w:pPr>
+        <w:tabs>
+          <w:tab w:val="left" w:pos="453"/>
+        </w:tabs>
+        <w:rPr>
+          <w:rFonts w:ascii="Cambo" w:hAnsi="Cambo"/>
+        </w:rPr>
+      </w:pPr>
+    </w:p>
+    <w:p>
+      <w:pPr>
+        <w:shd w:val="clear" w:color="auto" w:fill="1F1F1F"/>
+        <w:spacing w:line="270" w:lineRule="atLeast"/>
+        <w:rPr>
+          <w:rFonts w:ascii="Menlo" w:hAnsi="Menlo" w:cs="Menlo"/>
+          <w:color w:val="CCCCCC"/>
+          <w:sz w:val="18"/>
+          <w:szCs w:val="18"/>
+        </w:rPr>
+      </w:pPr>
+      <w:r>
+        <w:rPr>
+          <w:rFonts w:ascii="Menlo" w:hAnsi="Menlo" w:cs="Menlo"/>
+          <w:color w:val="CCCCCC"/>
+          <w:sz w:val="18"/>
+          <w:szCs w:val="18"/>
+        </w:rPr>
+        <w:t xml:space="preserve">    </w:t>
+      </w:r>
+      <w:proofErr w:type="spellStart"/>
+      <w:r>
+        <w:rPr>
+          <w:rFonts w:ascii="Menlo" w:hAnsi="Menlo" w:cs="Menlo"/>
+          <w:color w:val="DCDCAA"/>
+          <w:sz w:val="18"/>
+          <w:szCs w:val="18"/>
+        </w:rPr>
+        <w:t>MPI_</w:t>
+      </w:r>
+      <w:proofErr w:type="gramStart"/>
+      <w:r>
+        <w:rPr>
+          <w:rFonts w:ascii="Menlo" w:hAnsi="Menlo" w:cs="Menlo"/>
+          <w:color w:val="DCDCAA"/>
+          <w:sz w:val="18"/>
+          <w:szCs w:val="18"/>
+        </w:rPr>
+        <w:t>Init</w:t>
+      </w:r>
+      <w:proofErr w:type="spellEnd"/>
+      <w:r>
+        <w:rPr>
+          <w:rFonts w:ascii="Menlo" w:hAnsi="Menlo" w:cs="Menlo"/>
+          <w:color w:val="CCCCCC"/>
+          <w:sz w:val="18"/>
+          <w:szCs w:val="18"/>
+        </w:rPr>
+        <w:t>(</w:t>
+      </w:r>
+      <w:proofErr w:type="gramEnd"/>
+      <w:r>
+        <w:rPr>
+          <w:rFonts w:ascii="Menlo" w:hAnsi="Menlo" w:cs="Menlo"/>
+          <w:color w:val="D4D4D4"/>
+          <w:sz w:val="18"/>
+          <w:szCs w:val="18"/>
+        </w:rPr>
+        <w:t>&amp;</w:t>
+      </w:r>
+      <w:proofErr w:type="spellStart"/>
+      <w:r>
+        <w:rPr>
+          <w:rFonts w:ascii="Menlo" w:hAnsi="Menlo" w:cs="Menlo"/>
+          <w:color w:val="9CDCFE"/>
+          <w:sz w:val="18"/>
+          <w:szCs w:val="18"/>
+        </w:rPr>
+        <w:t>argc</w:t>
+      </w:r>
+      <w:proofErr w:type="spellEnd"/>
+      <w:r>
+        <w:rPr>
+          <w:rFonts w:ascii="Menlo" w:hAnsi="Menlo" w:cs="Menlo"/>
+          <w:color w:val="CCCCCC"/>
+          <w:sz w:val="18"/>
+          <w:szCs w:val="18"/>
+        </w:rPr>
+        <w:t xml:space="preserve">, </w:t>
+      </w:r>
+      <w:r>
+        <w:rPr>
+          <w:rFonts w:ascii="Menlo" w:hAnsi="Menlo" w:cs="Menlo"/>
+          <w:color w:val="D4D4D4"/>
+          <w:sz w:val="18"/>
+          <w:szCs w:val="18"/>
+        </w:rPr>
+        <w:t>&amp;</w:t>
+      </w:r>
+      <w:proofErr w:type="spellStart"/>
+      <w:r>
+        <w:rPr>
+          <w:rFonts w:ascii="Menlo" w:hAnsi="Menlo" w:cs="Menlo"/>
+          <w:color w:val="9CDCFE"/>
+          <w:sz w:val="18"/>
+          <w:szCs w:val="18"/>
+        </w:rPr>
+        <w:t>argv</w:t>
+      </w:r>
+      <w:proofErr w:type="spellEnd"/>
+      <w:r>
+        <w:rPr>
+          <w:rFonts w:ascii="Menlo" w:hAnsi="Menlo" w:cs="Menlo"/>
+          <w:color w:val="CCCCCC"/>
+          <w:sz w:val="18"/>
+          <w:szCs w:val="18"/>
+        </w:rPr>
+        <w:t>);</w:t>
+      </w:r>
+    </w:p>
+    <w:p>
+      <w:pPr>
+        <w:shd w:val="clear" w:color="auto" w:fill="1F1F1F"/>
+        <w:spacing w:line="270" w:lineRule="atLeast"/>
+        <w:rPr>
+          <w:rFonts w:ascii="Menlo" w:hAnsi="Menlo" w:cs="Menlo"/>
+          <w:color w:val="CCCCCC"/>
+          <w:sz w:val="18"/>
+          <w:szCs w:val="18"/>
+        </w:rPr>
+      </w:pPr>
+      <w:r>
+        <w:rPr>
+          <w:rFonts w:ascii="Menlo" w:hAnsi="Menlo" w:cs="Menlo"/>
+          <w:color w:val="CCCCCC"/>
+          <w:sz w:val="18"/>
+          <w:szCs w:val="18"/>
+        </w:rPr>
+        <w:t xml:space="preserve">    </w:t>
+      </w:r>
+      <w:proofErr w:type="spellStart"/>
+      <w:r>
+        <w:rPr>
+          <w:rFonts w:ascii="Menlo" w:hAnsi="Menlo" w:cs="Menlo"/>
+          <w:color w:val="DCDCAA"/>
+          <w:sz w:val="18"/>
+          <w:szCs w:val="18"/>
+        </w:rPr>
+        <w:t>MPI_Comm_</w:t>
+      </w:r>
+      <w:proofErr w:type="gramStart"/>
+      <w:r>
+        <w:rPr>
+          <w:rFonts w:ascii="Menlo" w:hAnsi="Menlo" w:cs="Menlo"/>
+          <w:color w:val="DCDCAA"/>
+          <w:sz w:val="18"/>
+          <w:szCs w:val="18"/>
+        </w:rPr>
+        <w:t>rank</w:t>
+      </w:r>
+      <w:proofErr w:type="spellEnd"/>
+      <w:r>
+        <w:rPr>
+          <w:rFonts w:ascii="Menlo" w:hAnsi="Menlo" w:cs="Menlo"/>
+          <w:color w:val="CCCCCC"/>
+          <w:sz w:val="18"/>
+          <w:szCs w:val="18"/>
+        </w:rPr>
+        <w:t>(</w:t>
+      </w:r>
+      <w:proofErr w:type="gramEnd"/>
+      <w:r>
+        <w:rPr>
+          <w:rFonts w:ascii="Menlo" w:hAnsi="Menlo" w:cs="Menlo"/>
+          <w:color w:val="CCCCCC"/>
+          <w:sz w:val="18"/>
+          <w:szCs w:val="18"/>
+        </w:rPr>
+        <w:t xml:space="preserve">MPI_COMM_WORLD, </w:t>
+      </w:r>
+      <w:r>
+        <w:rPr>
+          <w:rFonts w:ascii="Menlo" w:hAnsi="Menlo" w:cs="Menlo"/>
+          <w:color w:val="D4D4D4"/>
+          <w:sz w:val="18"/>
+          <w:szCs w:val="18"/>
+        </w:rPr>
+        <w:t>&amp;</w:t>
+      </w:r>
+      <w:r>
+        <w:rPr>
+          <w:rFonts w:ascii="Menlo" w:hAnsi="Menlo" w:cs="Menlo"/>
+          <w:color w:val="9CDCFE"/>
+          <w:sz w:val="18"/>
+          <w:szCs w:val="18"/>
+        </w:rPr>
+        <w:t>rank</w:t>
+      </w:r>
+      <w:r>
+        <w:rPr>
+          <w:rFonts w:ascii="Menlo" w:hAnsi="Menlo" w:cs="Menlo"/>
+          <w:color w:val="CCCCCC"/>
+          <w:sz w:val="18"/>
+          <w:szCs w:val="18"/>
+        </w:rPr>
+        <w:t>);</w:t>
+      </w:r>
+    </w:p>
+    <w:p>
+      <w:pPr>
+        <w:shd w:val="clear" w:color="auto" w:fill="1F1F1F"/>
+        <w:spacing w:line="270" w:lineRule="atLeast"/>
+        <w:rPr>
+          <w:rFonts w:ascii="Menlo" w:hAnsi="Menlo" w:cs="Menlo"/>
+          <w:color w:val="CCCCCC"/>
+          <w:sz w:val="18"/>
+          <w:szCs w:val="18"/>
+        </w:rPr>
+      </w:pPr>
+      <w:r>
+        <w:rPr>
+          <w:rFonts w:ascii="Menlo" w:hAnsi="Menlo" w:cs="Menlo"/>
+          <w:color w:val="CCCCCC"/>
+          <w:sz w:val="18"/>
+          <w:szCs w:val="18"/>
+        </w:rPr>
+        <w:t xml:space="preserve">    </w:t>
+      </w:r>
+      <w:proofErr w:type="spellStart"/>
+      <w:r>
+        <w:rPr>
+          <w:rFonts w:ascii="Menlo" w:hAnsi="Menlo" w:cs="Menlo"/>
+          <w:color w:val="DCDCAA"/>
+          <w:sz w:val="18"/>
+          <w:szCs w:val="18"/>
+        </w:rPr>
+        <w:t>MPI_Comm_</w:t>
+      </w:r>
+      <w:proofErr w:type="gramStart"/>
+      <w:r>
+        <w:rPr>
+          <w:rFonts w:ascii="Menlo" w:hAnsi="Menlo" w:cs="Menlo"/>
+          <w:color w:val="DCDCAA"/>
+          <w:sz w:val="18"/>
+          <w:szCs w:val="18"/>
+        </w:rPr>
+        <w:t>size</w:t>
+      </w:r>
+      <w:proofErr w:type="spellEnd"/>
+      <w:r>
+        <w:rPr>
+          <w:rFonts w:ascii="Menlo" w:hAnsi="Menlo" w:cs="Menlo"/>
+          <w:color w:val="CCCCCC"/>
+          <w:sz w:val="18"/>
+          <w:szCs w:val="18"/>
+        </w:rPr>
+        <w:t>(</w:t>
+      </w:r>
+      <w:proofErr w:type="gramEnd"/>
+      <w:r>
+        <w:rPr>
+          <w:rFonts w:ascii="Menlo" w:hAnsi="Menlo" w:cs="Menlo"/>
+          <w:color w:val="CCCCCC"/>
+          <w:sz w:val="18"/>
+          <w:szCs w:val="18"/>
+        </w:rPr>
+        <w:t xml:space="preserve">MPI_COMM_WORLD, </w:t>
+      </w:r>
+      <w:r>
+        <w:rPr>
+          <w:rFonts w:ascii="Menlo" w:hAnsi="Menlo" w:cs="Menlo"/>
+          <w:color w:val="D4D4D4"/>
+          <w:sz w:val="18"/>
+          <w:szCs w:val="18"/>
+        </w:rPr>
+        <w:t>&amp;</w:t>
+      </w:r>
+      <w:r>
+        <w:rPr>
+          <w:rFonts w:ascii="Menlo" w:hAnsi="Menlo" w:cs="Menlo"/>
+          <w:color w:val="9CDCFE"/>
+          <w:sz w:val="18"/>
+          <w:szCs w:val="18"/>
+        </w:rPr>
+        <w:t>size</w:t>
+      </w:r>
+      <w:r>
+        <w:rPr>
+          <w:rFonts w:ascii="Menlo" w:hAnsi="Menlo" w:cs="Menlo"/>
+          <w:color w:val="CCCCCC"/>
+          <w:sz w:val="18"/>
+          <w:szCs w:val="18"/>
+        </w:rPr>
+        <w:t>);</w:t>
+      </w:r>
+    </w:p>
+    <w:p>
+      <w:pPr>
+        <w:tabs>
+          <w:tab w:val="left" w:pos="453"/>
+        </w:tabs>
+        <w:rPr>
+          <w:rFonts w:ascii="Cambo" w:hAnsi="Cambo"/>
+        </w:rPr>
+      </w:pPr>
+    </w:p>
+    <w:p>
+      <w:pPr>
+        <w:tabs>
+          <w:tab w:val="left" w:pos="453"/>
+        </w:tabs>
+        <w:rPr>
+          <w:rFonts w:ascii="Cambo" w:hAnsi="Cambo"/>
+        </w:rPr>
+      </w:pPr>
+      <w:r>
+        <w:rPr>
+          <w:rFonts w:ascii="Cambo" w:hAnsi="Cambo"/>
+        </w:rPr>
+        <w:t xml:space="preserve">We’re then broadcasting the message below to all the processors. The first argument is the address of the buffer, which is the grid in our case. The second argument is the count (which is the number of entries in the buffer/grid) hence we’re multiplying the dimensions of the grid to get the total number of points in the grid, and we’re assigning this data </w:t>
+      </w:r>
+      <w:proofErr w:type="spellStart"/>
+      <w:r>
+        <w:rPr>
+          <w:rFonts w:ascii="Cambo" w:hAnsi="Cambo"/>
+        </w:rPr>
+        <w:t>MPI_Datatype</w:t>
+      </w:r>
+      <w:proofErr w:type="spellEnd"/>
+      <w:r>
+        <w:rPr>
+          <w:rFonts w:ascii="Cambo" w:hAnsi="Cambo"/>
+        </w:rPr>
+        <w:t xml:space="preserve"> = MPI_FLOAT, we are setting the root, which is the rank of the </w:t>
+      </w:r>
+      <w:r>
+        <w:rPr>
+          <w:rFonts w:ascii="Cambo" w:hAnsi="Cambo"/>
+        </w:rPr>
+        <w:t>broadcast as MASTER, and we’re using the MPI_COMM_WORLD as the communicator or handle.</w:t>
+      </w:r>
+    </w:p>
+    <w:p>
+      <w:pPr>
+        <w:tabs>
+          <w:tab w:val="left" w:pos="453"/>
+        </w:tabs>
+        <w:rPr>
+          <w:rFonts w:ascii="Cambo" w:hAnsi="Cambo"/>
+        </w:rPr>
+      </w:pPr>
+    </w:p>
+    <w:p>
+      <w:pPr>
+        <w:shd w:val="clear" w:color="auto" w:fill="1F1F1F"/>
+        <w:spacing w:line="270" w:lineRule="atLeast"/>
+        <w:rPr>
+          <w:rFonts w:ascii="Menlo" w:hAnsi="Menlo" w:cs="Menlo"/>
+          <w:color w:val="CCCCCC"/>
+          <w:sz w:val="18"/>
+          <w:szCs w:val="18"/>
+        </w:rPr>
+      </w:pPr>
+      <w:r>
+        <w:rPr>
+          <w:rFonts w:ascii="Menlo" w:hAnsi="Menlo" w:cs="Menlo"/>
+          <w:color w:val="CCCCCC"/>
+          <w:sz w:val="18"/>
+          <w:szCs w:val="18"/>
+        </w:rPr>
+        <w:t xml:space="preserve">    </w:t>
+      </w:r>
+      <w:proofErr w:type="spellStart"/>
+      <w:r>
+        <w:rPr>
+          <w:rFonts w:ascii="Menlo" w:hAnsi="Menlo" w:cs="Menlo"/>
+          <w:color w:val="DCDCAA"/>
+          <w:sz w:val="18"/>
+          <w:szCs w:val="18"/>
+        </w:rPr>
+        <w:t>MPI_</w:t>
+      </w:r>
+      <w:proofErr w:type="gramStart"/>
+      <w:r>
+        <w:rPr>
+          <w:rFonts w:ascii="Menlo" w:hAnsi="Menlo" w:cs="Menlo"/>
+          <w:color w:val="DCDCAA"/>
+          <w:sz w:val="18"/>
+          <w:szCs w:val="18"/>
+        </w:rPr>
+        <w:t>Bcast</w:t>
+      </w:r>
+      <w:proofErr w:type="spellEnd"/>
+      <w:r>
+        <w:rPr>
+          <w:rFonts w:ascii="Menlo" w:hAnsi="Menlo" w:cs="Menlo"/>
+          <w:color w:val="CCCCCC"/>
+          <w:sz w:val="18"/>
+          <w:szCs w:val="18"/>
+        </w:rPr>
+        <w:t>(</w:t>
+      </w:r>
+      <w:proofErr w:type="gramEnd"/>
+      <w:r>
+        <w:rPr>
+          <w:rFonts w:ascii="Menlo" w:hAnsi="Menlo" w:cs="Menlo"/>
+          <w:color w:val="9CDCFE"/>
+          <w:sz w:val="18"/>
+          <w:szCs w:val="18"/>
+        </w:rPr>
+        <w:t>grid</w:t>
+      </w:r>
+      <w:r>
+        <w:rPr>
+          <w:rFonts w:ascii="Menlo" w:hAnsi="Menlo" w:cs="Menlo"/>
+          <w:color w:val="CCCCCC"/>
+          <w:sz w:val="18"/>
+          <w:szCs w:val="18"/>
+        </w:rPr>
+        <w:t xml:space="preserve">, </w:t>
+      </w:r>
+      <w:r>
+        <w:rPr>
+          <w:rFonts w:ascii="Menlo" w:hAnsi="Menlo" w:cs="Menlo"/>
+          <w:color w:val="569CD6"/>
+          <w:sz w:val="18"/>
+          <w:szCs w:val="18"/>
+        </w:rPr>
+        <w:t>X_SIZE</w:t>
+      </w:r>
+      <w:r>
+        <w:rPr>
+          <w:rFonts w:ascii="Menlo" w:hAnsi="Menlo" w:cs="Menlo"/>
+          <w:color w:val="CCCCCC"/>
+          <w:sz w:val="18"/>
+          <w:szCs w:val="18"/>
+        </w:rPr>
+        <w:t xml:space="preserve"> </w:t>
+      </w:r>
+      <w:r>
+        <w:rPr>
+          <w:rFonts w:ascii="Menlo" w:hAnsi="Menlo" w:cs="Menlo"/>
+          <w:color w:val="D4D4D4"/>
+          <w:sz w:val="18"/>
+          <w:szCs w:val="18"/>
+        </w:rPr>
+        <w:t>*</w:t>
+      </w:r>
+      <w:r>
+        <w:rPr>
+          <w:rFonts w:ascii="Menlo" w:hAnsi="Menlo" w:cs="Menlo"/>
+          <w:color w:val="CCCCCC"/>
+          <w:sz w:val="18"/>
+          <w:szCs w:val="18"/>
+        </w:rPr>
+        <w:t xml:space="preserve"> </w:t>
+      </w:r>
+      <w:r>
+        <w:rPr>
+          <w:rFonts w:ascii="Menlo" w:hAnsi="Menlo" w:cs="Menlo"/>
+          <w:color w:val="569CD6"/>
+          <w:sz w:val="18"/>
+          <w:szCs w:val="18"/>
+        </w:rPr>
+        <w:t>Y_SIZE</w:t>
+      </w:r>
+      <w:r>
+        <w:rPr>
+          <w:rFonts w:ascii="Menlo" w:hAnsi="Menlo" w:cs="Menlo"/>
+          <w:color w:val="CCCCCC"/>
+          <w:sz w:val="18"/>
+          <w:szCs w:val="18"/>
+        </w:rPr>
+        <w:t xml:space="preserve">, MPI_FLOAT, </w:t>
+      </w:r>
+      <w:r>
+        <w:rPr>
+          <w:rFonts w:ascii="Menlo" w:hAnsi="Menlo" w:cs="Menlo"/>
+          <w:color w:val="569CD6"/>
+          <w:sz w:val="18"/>
+          <w:szCs w:val="18"/>
+        </w:rPr>
+        <w:t>MASTER</w:t>
+      </w:r>
+      <w:r>
+        <w:rPr>
+          <w:rFonts w:ascii="Menlo" w:hAnsi="Menlo" w:cs="Menlo"/>
+          <w:color w:val="CCCCCC"/>
+          <w:sz w:val="18"/>
+          <w:szCs w:val="18"/>
+        </w:rPr>
+        <w:t>, MPI_COMM_WORLD);</w:t>
+      </w:r>
+    </w:p>
+    <w:p>
+      <w:pPr>
+        <w:shd w:val="clear" w:color="auto" w:fill="1F1F1F"/>
+        <w:spacing w:line="270" w:lineRule="atLeast"/>
+        <w:rPr>
+          <w:rFonts w:ascii="Menlo" w:hAnsi="Menlo" w:cs="Menlo"/>
+          <w:color w:val="CCCCCC"/>
+          <w:sz w:val="18"/>
+          <w:szCs w:val="18"/>
+        </w:rPr>
+      </w:pPr>
+    </w:p>
+    <w:p>
+      <w:pPr>
+        <w:tabs>
+          <w:tab w:val="left" w:pos="453"/>
+        </w:tabs>
+        <w:rPr>
+          <w:rFonts w:ascii="Cambo" w:hAnsi="Cambo"/>
+        </w:rPr>
+      </w:pPr>
+    </w:p>
+    <w:p>
+      <w:pPr>
+        <w:tabs>
+          <w:tab w:val="left" w:pos="453"/>
+        </w:tabs>
+        <w:rPr>
+          <w:rFonts w:ascii="Cambo" w:hAnsi="Cambo"/>
+        </w:rPr>
+      </w:pPr>
+      <w:r>
+        <w:rPr>
+          <w:rFonts w:ascii="Cambo" w:hAnsi="Cambo"/>
+        </w:rPr>
+        <w:t xml:space="preserve">Did you notice that we passed the grid as the </w:t>
+      </w:r>
+      <w:proofErr w:type="spellStart"/>
+      <w:r>
+        <w:rPr>
+          <w:rFonts w:ascii="Cambo" w:hAnsi="Cambo"/>
+        </w:rPr>
+        <w:t>arugment</w:t>
+      </w:r>
+      <w:proofErr w:type="spellEnd"/>
+      <w:r>
+        <w:rPr>
+          <w:rFonts w:ascii="Cambo" w:hAnsi="Cambo"/>
+        </w:rPr>
+        <w:t xml:space="preserve"> to </w:t>
+      </w:r>
+      <w:proofErr w:type="spellStart"/>
+      <w:r>
+        <w:rPr>
+          <w:rFonts w:ascii="Cambo" w:hAnsi="Cambo"/>
+        </w:rPr>
+        <w:t>MPI_Bcast</w:t>
+      </w:r>
+      <w:proofErr w:type="spellEnd"/>
+      <w:r>
+        <w:rPr>
+          <w:rFonts w:ascii="Cambo" w:hAnsi="Cambo"/>
+        </w:rPr>
+        <w:t xml:space="preserve">? We broadcasted the current (or you can say the old) grid to all the tasks, and we </w:t>
+      </w:r>
+      <w:proofErr w:type="spellStart"/>
+      <w:r>
+        <w:rPr>
+          <w:rFonts w:ascii="Cambo" w:hAnsi="Cambo"/>
+        </w:rPr>
+        <w:t>gatherd</w:t>
+      </w:r>
+      <w:proofErr w:type="spellEnd"/>
+      <w:r>
+        <w:rPr>
+          <w:rFonts w:ascii="Cambo" w:hAnsi="Cambo"/>
+        </w:rPr>
+        <w:t xml:space="preserve"> the newly calculated one as the </w:t>
+      </w:r>
+      <w:proofErr w:type="spellStart"/>
+      <w:r>
+        <w:rPr>
+          <w:rFonts w:ascii="Cambo" w:hAnsi="Cambo"/>
+        </w:rPr>
+        <w:t>new_grid</w:t>
+      </w:r>
+      <w:proofErr w:type="spellEnd"/>
+      <w:r>
+        <w:rPr>
+          <w:rFonts w:ascii="Cambo" w:hAnsi="Cambo"/>
+        </w:rPr>
+        <w:t xml:space="preserve">. This is where our </w:t>
+      </w:r>
+      <w:r>
+        <w:rPr>
+          <w:rFonts w:ascii="Cambo" w:hAnsi="Cambo"/>
+        </w:rPr>
+        <w:t xml:space="preserve">swapping of the old and new grids </w:t>
+      </w:r>
+      <w:proofErr w:type="gramStart"/>
+      <w:r>
+        <w:rPr>
+          <w:rFonts w:ascii="Cambo" w:hAnsi="Cambo"/>
+        </w:rPr>
+        <w:t>happen</w:t>
+      </w:r>
+      <w:proofErr w:type="gramEnd"/>
+      <w:r>
+        <w:rPr>
+          <w:rFonts w:ascii="Cambo" w:hAnsi="Cambo"/>
+        </w:rPr>
+        <w:t xml:space="preserve">. </w:t>
+      </w:r>
+    </w:p>
+    <w:p>
+      <w:pPr>
+        <w:shd w:val="clear" w:color="auto" w:fill="1F1F1F"/>
+        <w:spacing w:line="270" w:lineRule="atLeast"/>
+        <w:rPr>
+          <w:rFonts w:ascii="Menlo" w:hAnsi="Menlo" w:cs="Menlo"/>
+          <w:color w:val="CCCCCC"/>
+          <w:sz w:val="18"/>
+          <w:szCs w:val="18"/>
+        </w:rPr>
+      </w:pPr>
+      <w:r>
+        <w:rPr>
+          <w:rFonts w:ascii="Menlo" w:hAnsi="Menlo" w:cs="Menlo"/>
+          <w:color w:val="CCCCCC"/>
+          <w:sz w:val="18"/>
+          <w:szCs w:val="18"/>
+        </w:rPr>
+        <w:t xml:space="preserve">        </w:t>
+      </w:r>
+      <w:proofErr w:type="spellStart"/>
+      <w:r>
+        <w:rPr>
+          <w:rFonts w:ascii="Menlo" w:hAnsi="Menlo" w:cs="Menlo"/>
+          <w:color w:val="DCDCAA"/>
+          <w:sz w:val="18"/>
+          <w:szCs w:val="18"/>
+        </w:rPr>
+        <w:t>MPI_Gather</w:t>
+      </w:r>
+      <w:proofErr w:type="spellEnd"/>
+      <w:r>
+        <w:rPr>
+          <w:rFonts w:ascii="Menlo" w:hAnsi="Menlo" w:cs="Menlo"/>
+          <w:color w:val="CCCCCC"/>
+          <w:sz w:val="18"/>
+          <w:szCs w:val="18"/>
+        </w:rPr>
+        <w:t>(</w:t>
+      </w:r>
+      <w:proofErr w:type="spellStart"/>
+      <w:r>
+        <w:rPr>
+          <w:rFonts w:ascii="Menlo" w:hAnsi="Menlo" w:cs="Menlo"/>
+          <w:color w:val="9CDCFE"/>
+          <w:sz w:val="18"/>
+          <w:szCs w:val="18"/>
+        </w:rPr>
+        <w:t>new_grid</w:t>
+      </w:r>
+      <w:proofErr w:type="spellEnd"/>
+      <w:r>
+        <w:rPr>
+          <w:rFonts w:ascii="Menlo" w:hAnsi="Menlo" w:cs="Menlo"/>
+          <w:color w:val="CCCCCC"/>
+          <w:sz w:val="18"/>
+          <w:szCs w:val="18"/>
+        </w:rPr>
+        <w:t>[</w:t>
+      </w:r>
+      <w:proofErr w:type="spellStart"/>
+      <w:r>
+        <w:rPr>
+          <w:rFonts w:ascii="Menlo" w:hAnsi="Menlo" w:cs="Menlo"/>
+          <w:color w:val="9CDCFE"/>
+          <w:sz w:val="18"/>
+          <w:szCs w:val="18"/>
+        </w:rPr>
+        <w:t>start_row</w:t>
+      </w:r>
+      <w:proofErr w:type="spellEnd"/>
+      <w:r>
+        <w:rPr>
+          <w:rFonts w:ascii="Menlo" w:hAnsi="Menlo" w:cs="Menlo"/>
+          <w:color w:val="CCCCCC"/>
+          <w:sz w:val="18"/>
+          <w:szCs w:val="18"/>
+        </w:rPr>
+        <w:t xml:space="preserve">], </w:t>
+      </w:r>
+      <w:proofErr w:type="spellStart"/>
+      <w:r>
+        <w:rPr>
+          <w:rFonts w:ascii="Menlo" w:hAnsi="Menlo" w:cs="Menlo"/>
+          <w:color w:val="9CDCFE"/>
+          <w:sz w:val="18"/>
+          <w:szCs w:val="18"/>
+        </w:rPr>
+        <w:t>rows_per_process</w:t>
+      </w:r>
+      <w:proofErr w:type="spellEnd"/>
+      <w:r>
+        <w:rPr>
+          <w:rFonts w:ascii="Menlo" w:hAnsi="Menlo" w:cs="Menlo"/>
+          <w:color w:val="CCCCCC"/>
+          <w:sz w:val="18"/>
+          <w:szCs w:val="18"/>
+        </w:rPr>
+        <w:t xml:space="preserve"> </w:t>
+      </w:r>
+      <w:r>
+        <w:rPr>
+          <w:rFonts w:ascii="Menlo" w:hAnsi="Menlo" w:cs="Menlo"/>
+          <w:color w:val="D4D4D4"/>
+          <w:sz w:val="18"/>
+          <w:szCs w:val="18"/>
+        </w:rPr>
+        <w:t>*</w:t>
+      </w:r>
+      <w:r>
+        <w:rPr>
+          <w:rFonts w:ascii="Menlo" w:hAnsi="Menlo" w:cs="Menlo"/>
+          <w:color w:val="CCCCCC"/>
+          <w:sz w:val="18"/>
+          <w:szCs w:val="18"/>
+        </w:rPr>
+        <w:t xml:space="preserve"> </w:t>
+      </w:r>
+      <w:r>
+        <w:rPr>
+          <w:rFonts w:ascii="Menlo" w:hAnsi="Menlo" w:cs="Menlo"/>
+          <w:color w:val="569CD6"/>
+          <w:sz w:val="18"/>
+          <w:szCs w:val="18"/>
+        </w:rPr>
+        <w:t>Y_SIZE</w:t>
+      </w:r>
+      <w:r>
+        <w:rPr>
+          <w:rFonts w:ascii="Menlo" w:hAnsi="Menlo" w:cs="Menlo"/>
+          <w:color w:val="CCCCCC"/>
+          <w:sz w:val="18"/>
+          <w:szCs w:val="18"/>
+        </w:rPr>
+        <w:t>, MPI_FLOAT,</w:t>
+      </w:r>
+    </w:p>
+    <w:p>
+      <w:pPr>
+        <w:shd w:val="clear" w:color="auto" w:fill="1F1F1F"/>
+        <w:spacing w:line="270" w:lineRule="atLeast"/>
+        <w:rPr>
+          <w:rFonts w:ascii="Menlo" w:hAnsi="Menlo" w:cs="Menlo"/>
+          <w:color w:val="CCCCCC"/>
+          <w:sz w:val="18"/>
+          <w:szCs w:val="18"/>
+        </w:rPr>
+      </w:pPr>
+      <w:r>
+        <w:rPr>
+          <w:rFonts w:ascii="Menlo" w:hAnsi="Menlo" w:cs="Menlo"/>
+          <w:color w:val="CCCCCC"/>
+          <w:sz w:val="18"/>
+          <w:szCs w:val="18"/>
+        </w:rPr>
+        <w:t xml:space="preserve">                   </w:t>
+      </w:r>
+      <w:r>
+        <w:rPr>
+          <w:rFonts w:ascii="Menlo" w:hAnsi="Menlo" w:cs="Menlo"/>
+          <w:color w:val="9CDCFE"/>
+          <w:sz w:val="18"/>
+          <w:szCs w:val="18"/>
+        </w:rPr>
+        <w:t>grid</w:t>
+      </w:r>
+      <w:r>
+        <w:rPr>
+          <w:rFonts w:ascii="Menlo" w:hAnsi="Menlo" w:cs="Menlo"/>
+          <w:color w:val="CCCCCC"/>
+          <w:sz w:val="18"/>
+          <w:szCs w:val="18"/>
+        </w:rPr>
+        <w:t xml:space="preserve">, </w:t>
+      </w:r>
+      <w:proofErr w:type="spellStart"/>
+      <w:r>
+        <w:rPr>
+          <w:rFonts w:ascii="Menlo" w:hAnsi="Menlo" w:cs="Menlo"/>
+          <w:color w:val="9CDCFE"/>
+          <w:sz w:val="18"/>
+          <w:szCs w:val="18"/>
+        </w:rPr>
+        <w:t>rows_per_process</w:t>
+      </w:r>
+      <w:proofErr w:type="spellEnd"/>
+      <w:r>
+        <w:rPr>
+          <w:rFonts w:ascii="Menlo" w:hAnsi="Menlo" w:cs="Menlo"/>
+          <w:color w:val="CCCCCC"/>
+          <w:sz w:val="18"/>
+          <w:szCs w:val="18"/>
+        </w:rPr>
+        <w:t xml:space="preserve"> </w:t>
+      </w:r>
+      <w:r>
+        <w:rPr>
+          <w:rFonts w:ascii="Menlo" w:hAnsi="Menlo" w:cs="Menlo"/>
+          <w:color w:val="D4D4D4"/>
+          <w:sz w:val="18"/>
+          <w:szCs w:val="18"/>
+        </w:rPr>
+        <w:t>*</w:t>
+      </w:r>
+      <w:r>
+        <w:rPr>
+          <w:rFonts w:ascii="Menlo" w:hAnsi="Menlo" w:cs="Menlo"/>
+          <w:color w:val="CCCCCC"/>
+          <w:sz w:val="18"/>
+          <w:szCs w:val="18"/>
+        </w:rPr>
+        <w:t xml:space="preserve"> </w:t>
+      </w:r>
+      <w:r>
+        <w:rPr>
+          <w:rFonts w:ascii="Menlo" w:hAnsi="Menlo" w:cs="Menlo"/>
+          <w:color w:val="569CD6"/>
+          <w:sz w:val="18"/>
+          <w:szCs w:val="18"/>
+        </w:rPr>
+        <w:t>Y_SIZE</w:t>
+      </w:r>
+      <w:r>
+        <w:rPr>
+          <w:rFonts w:ascii="Menlo" w:hAnsi="Menlo" w:cs="Menlo"/>
+          <w:color w:val="CCCCCC"/>
+          <w:sz w:val="18"/>
+          <w:szCs w:val="18"/>
+        </w:rPr>
+        <w:t xml:space="preserve">, MPI_FLOAT, </w:t>
+      </w:r>
+      <w:r>
+        <w:rPr>
+          <w:rFonts w:ascii="Menlo" w:hAnsi="Menlo" w:cs="Menlo"/>
+          <w:color w:val="569CD6"/>
+          <w:sz w:val="18"/>
+          <w:szCs w:val="18"/>
+        </w:rPr>
+        <w:t>MASTER</w:t>
+      </w:r>
+      <w:r>
+        <w:rPr>
+          <w:rFonts w:ascii="Menlo" w:hAnsi="Menlo" w:cs="Menlo"/>
+          <w:color w:val="CCCCCC"/>
+          <w:sz w:val="18"/>
+          <w:szCs w:val="18"/>
+        </w:rPr>
+        <w:t>, MPI_COMM_WORLD</w:t>
+      </w:r>
+      <w:proofErr w:type="gramStart"/>
+      <w:r>
+        <w:rPr>
+          <w:rFonts w:ascii="Menlo" w:hAnsi="Menlo" w:cs="Menlo"/>
+          <w:color w:val="CCCCCC"/>
+          <w:sz w:val="18"/>
+          <w:szCs w:val="18"/>
+        </w:rPr>
+        <w:t>);</w:t>
+      </w:r>
+      <w:proofErr w:type="gramEnd"/>
+    </w:p>
+    <w:p>
+      <w:pPr>
+        <w:tabs>
+          <w:tab w:val="left" w:pos="453"/>
+        </w:tabs>
+        <w:rPr>
+          <w:rFonts w:ascii="Cambo" w:hAnsi="Cambo"/>
+        </w:rPr>
+      </w:pPr>
+    </w:p>
+    <w:p>
+      <w:pPr>
+        <w:tabs>
+          <w:tab w:val="left" w:pos="453"/>
+        </w:tabs>
+        <w:rPr>
+          <w:rFonts w:ascii="Cambo" w:hAnsi="Cambo"/>
+        </w:rPr>
+      </w:pPr>
+      <w:r>
+        <w:rPr>
+          <w:rFonts w:ascii="Cambo" w:hAnsi="Cambo"/>
+        </w:rPr>
+        <w:t xml:space="preserve">After we gather the new grid for this time step from </w:t>
+      </w:r>
+      <w:proofErr w:type="spellStart"/>
+      <w:r>
+        <w:rPr>
+          <w:rFonts w:ascii="Cambo" w:hAnsi="Cambo"/>
+        </w:rPr>
+        <w:t>MPI_Gather</w:t>
+      </w:r>
+      <w:proofErr w:type="spellEnd"/>
+      <w:r>
+        <w:rPr>
+          <w:rFonts w:ascii="Cambo" w:hAnsi="Cambo"/>
+        </w:rPr>
+        <w:t xml:space="preserve">, we pass it along to </w:t>
+      </w:r>
+      <w:proofErr w:type="spellStart"/>
+      <w:r>
+        <w:rPr>
+          <w:rFonts w:ascii="Cambo" w:hAnsi="Cambo"/>
+        </w:rPr>
+        <w:t>MPI_Bcast</w:t>
+      </w:r>
+      <w:proofErr w:type="spellEnd"/>
+      <w:r>
+        <w:rPr>
+          <w:rFonts w:ascii="Cambo" w:hAnsi="Cambo"/>
+        </w:rPr>
+        <w:t xml:space="preserve"> to </w:t>
+      </w:r>
+      <w:proofErr w:type="spellStart"/>
+      <w:r>
+        <w:rPr>
+          <w:rFonts w:ascii="Cambo" w:hAnsi="Cambo"/>
+        </w:rPr>
+        <w:t>broadcase</w:t>
+      </w:r>
+      <w:proofErr w:type="spellEnd"/>
+      <w:r>
+        <w:rPr>
+          <w:rFonts w:ascii="Cambo" w:hAnsi="Cambo"/>
+        </w:rPr>
+        <w:t xml:space="preserve"> it again, this time as the current grid to all the processors. </w:t>
+      </w:r>
+    </w:p>
+    <w:p>
+      <w:pPr>
+        <w:tabs>
+          <w:tab w:val="left" w:pos="453"/>
+        </w:tabs>
+        <w:rPr>
+          <w:rFonts w:ascii="Cambo" w:hAnsi="Cambo"/>
+        </w:rPr>
+      </w:pPr>
+    </w:p>
+    <w:p>
+      <w:pPr>
+        <w:shd w:val="clear" w:color="auto" w:fill="1F1F1F"/>
+        <w:spacing w:line="270" w:lineRule="atLeast"/>
+        <w:rPr>
+          <w:rFonts w:ascii="Menlo" w:hAnsi="Menlo" w:cs="Menlo"/>
+          <w:color w:val="CCCCCC"/>
+          <w:sz w:val="18"/>
+          <w:szCs w:val="18"/>
+        </w:rPr>
+      </w:pPr>
+      <w:r>
+        <w:rPr>
+          <w:rFonts w:ascii="Menlo" w:hAnsi="Menlo" w:cs="Menlo"/>
+          <w:color w:val="CCCCCC"/>
+          <w:sz w:val="18"/>
+          <w:szCs w:val="18"/>
+        </w:rPr>
+        <w:t xml:space="preserve">        </w:t>
+      </w:r>
+      <w:proofErr w:type="spellStart"/>
+      <w:r>
+        <w:rPr>
+          <w:rFonts w:ascii="Menlo" w:hAnsi="Menlo" w:cs="Menlo"/>
+          <w:color w:val="DCDCAA"/>
+          <w:sz w:val="18"/>
+          <w:szCs w:val="18"/>
+        </w:rPr>
+        <w:t>MPI_</w:t>
+      </w:r>
+      <w:proofErr w:type="gramStart"/>
+      <w:r>
+        <w:rPr>
+          <w:rFonts w:ascii="Menlo" w:hAnsi="Menlo" w:cs="Menlo"/>
+          <w:color w:val="DCDCAA"/>
+          <w:sz w:val="18"/>
+          <w:szCs w:val="18"/>
+        </w:rPr>
+        <w:t>Bcast</w:t>
+      </w:r>
+      <w:proofErr w:type="spellEnd"/>
+      <w:r>
+        <w:rPr>
+          <w:rFonts w:ascii="Menlo" w:hAnsi="Menlo" w:cs="Menlo"/>
+          <w:color w:val="CCCCCC"/>
+          <w:sz w:val="18"/>
+          <w:szCs w:val="18"/>
+        </w:rPr>
+        <w:t>(</w:t>
+      </w:r>
+      <w:proofErr w:type="gramEnd"/>
+      <w:r>
+        <w:rPr>
+          <w:rFonts w:ascii="Menlo" w:hAnsi="Menlo" w:cs="Menlo"/>
+          <w:color w:val="9CDCFE"/>
+          <w:sz w:val="18"/>
+          <w:szCs w:val="18"/>
+        </w:rPr>
+        <w:t>grid</w:t>
+      </w:r>
+      <w:r>
+        <w:rPr>
+          <w:rFonts w:ascii="Menlo" w:hAnsi="Menlo" w:cs="Menlo"/>
+          <w:color w:val="CCCCCC"/>
+          <w:sz w:val="18"/>
+          <w:szCs w:val="18"/>
+        </w:rPr>
+        <w:t xml:space="preserve">, </w:t>
+      </w:r>
+      <w:r>
+        <w:rPr>
+          <w:rFonts w:ascii="Menlo" w:hAnsi="Menlo" w:cs="Menlo"/>
+          <w:color w:val="569CD6"/>
+          <w:sz w:val="18"/>
+          <w:szCs w:val="18"/>
+        </w:rPr>
+        <w:t>X_SIZE</w:t>
+      </w:r>
+      <w:r>
+        <w:rPr>
+          <w:rFonts w:ascii="Menlo" w:hAnsi="Menlo" w:cs="Menlo"/>
+          <w:color w:val="CCCCCC"/>
+          <w:sz w:val="18"/>
+          <w:szCs w:val="18"/>
+        </w:rPr>
+        <w:t xml:space="preserve"> </w:t>
+      </w:r>
+      <w:r>
+        <w:rPr>
+          <w:rFonts w:ascii="Menlo" w:hAnsi="Menlo" w:cs="Menlo"/>
+          <w:color w:val="D4D4D4"/>
+          <w:sz w:val="18"/>
+          <w:szCs w:val="18"/>
+        </w:rPr>
+        <w:t>*</w:t>
+      </w:r>
+      <w:r>
+        <w:rPr>
+          <w:rFonts w:ascii="Menlo" w:hAnsi="Menlo" w:cs="Menlo"/>
+          <w:color w:val="CCCCCC"/>
+          <w:sz w:val="18"/>
+          <w:szCs w:val="18"/>
+        </w:rPr>
+        <w:t xml:space="preserve"> </w:t>
+      </w:r>
+      <w:r>
+        <w:rPr>
+          <w:rFonts w:ascii="Menlo" w:hAnsi="Menlo" w:cs="Menlo"/>
+          <w:color w:val="569CD6"/>
+          <w:sz w:val="18"/>
+          <w:szCs w:val="18"/>
+        </w:rPr>
+        <w:t>Y_SIZE</w:t>
+      </w:r>
+      <w:r>
+        <w:rPr>
+          <w:rFonts w:ascii="Menlo" w:hAnsi="Menlo" w:cs="Menlo"/>
+          <w:color w:val="CCCCCC"/>
+          <w:sz w:val="18"/>
+          <w:szCs w:val="18"/>
+        </w:rPr>
+        <w:t xml:space="preserve">, MPI_FLOAT, </w:t>
+      </w:r>
+      <w:r>
+        <w:rPr>
+          <w:rFonts w:ascii="Menlo" w:hAnsi="Menlo" w:cs="Menlo"/>
+          <w:color w:val="569CD6"/>
+          <w:sz w:val="18"/>
+          <w:szCs w:val="18"/>
+        </w:rPr>
+        <w:t>MASTER</w:t>
+      </w:r>
+      <w:r>
+        <w:rPr>
+          <w:rFonts w:ascii="Menlo" w:hAnsi="Menlo" w:cs="Menlo"/>
+          <w:color w:val="CCCCCC"/>
+          <w:sz w:val="18"/>
+          <w:szCs w:val="18"/>
+        </w:rPr>
+        <w:t>, MPI_COMM_WORLD);</w:t>
+      </w:r>
+    </w:p>
+    <w:p>
+      <w:pPr>
+        <w:tabs>
+          <w:tab w:val="left" w:pos="453"/>
+        </w:tabs>
+        <w:rPr>
+          <w:rFonts w:ascii="Cambo" w:hAnsi="Cambo"/>
+        </w:rPr>
+      </w:pPr>
+    </w:p>
+    <w:p>
+      <w:pPr>
+        <w:tabs>
+          <w:tab w:val="left" w:pos="453"/>
+        </w:tabs>
+        <w:rPr>
+          <w:rFonts w:ascii="Cambo" w:hAnsi="Cambo"/>
+        </w:rPr>
+      </w:pPr>
+      <w:r>
+        <w:rPr>
+          <w:rFonts w:ascii="Cambo" w:hAnsi="Cambo"/>
+        </w:rPr>
+        <w:t xml:space="preserve">The </w:t>
+      </w:r>
+      <w:proofErr w:type="spellStart"/>
+      <w:r>
+        <w:rPr>
+          <w:rFonts w:ascii="Cambo" w:hAnsi="Cambo"/>
+        </w:rPr>
+        <w:t>MPI_Bcast</w:t>
+      </w:r>
+      <w:proofErr w:type="spellEnd"/>
+      <w:r>
+        <w:rPr>
+          <w:rFonts w:ascii="Cambo" w:hAnsi="Cambo"/>
+        </w:rPr>
+        <w:t xml:space="preserve">, </w:t>
+      </w:r>
+      <w:proofErr w:type="spellStart"/>
+      <w:r>
+        <w:rPr>
+          <w:rFonts w:ascii="Cambo" w:hAnsi="Cambo"/>
+        </w:rPr>
+        <w:t>MPI_Gather</w:t>
+      </w:r>
+      <w:proofErr w:type="spellEnd"/>
+      <w:r>
+        <w:rPr>
+          <w:rFonts w:ascii="Cambo" w:hAnsi="Cambo"/>
+        </w:rPr>
+        <w:t xml:space="preserve">, and </w:t>
+      </w:r>
+      <w:proofErr w:type="spellStart"/>
+      <w:r>
+        <w:rPr>
+          <w:rFonts w:ascii="Cambo" w:hAnsi="Cambo"/>
+        </w:rPr>
+        <w:t>MPI_Bcast</w:t>
+      </w:r>
+      <w:proofErr w:type="spellEnd"/>
+      <w:r>
+        <w:rPr>
+          <w:rFonts w:ascii="Cambo" w:hAnsi="Cambo"/>
+        </w:rPr>
+        <w:t xml:space="preserve"> again are repeated in a loop for each timestep in our analysis, and once we’ve covered all the time steps, we stop the timer, calculate and print the execution time, call </w:t>
+      </w:r>
+      <w:proofErr w:type="spellStart"/>
+      <w:r>
+        <w:rPr>
+          <w:rFonts w:ascii="Cambo" w:hAnsi="Cambo"/>
+        </w:rPr>
+        <w:t>MPI_Finalize</w:t>
+      </w:r>
+      <w:proofErr w:type="spellEnd"/>
+      <w:r>
+        <w:rPr>
+          <w:rFonts w:ascii="Cambo" w:hAnsi="Cambo"/>
+        </w:rPr>
+        <w:t xml:space="preserve">, and free the memory allocated for grid and </w:t>
+      </w:r>
+      <w:proofErr w:type="spellStart"/>
+      <w:r>
+        <w:rPr>
+          <w:rFonts w:ascii="Cambo" w:hAnsi="Cambo"/>
+        </w:rPr>
+        <w:t>new_</w:t>
+      </w:r>
+      <w:proofErr w:type="gramStart"/>
+      <w:r>
+        <w:rPr>
+          <w:rFonts w:ascii="Cambo" w:hAnsi="Cambo"/>
+        </w:rPr>
+        <w:t>grid</w:t>
+      </w:r>
+      <w:proofErr w:type="spellEnd"/>
+      <w:proofErr w:type="gramEnd"/>
+    </w:p>
+    <w:p>
+      <w:pPr>
+        <w:shd w:val="clear" w:color="auto" w:fill="1F1F1F"/>
+        <w:spacing w:line="270" w:lineRule="atLeast"/>
+        <w:rPr>
+          <w:rFonts w:ascii="Menlo" w:hAnsi="Menlo" w:cs="Menlo"/>
+          <w:color w:val="CCCCCC"/>
+          <w:sz w:val="18"/>
+          <w:szCs w:val="18"/>
+        </w:rPr>
+      </w:pPr>
+      <w:r>
+        <w:rPr>
+          <w:rFonts w:ascii="Menlo" w:hAnsi="Menlo" w:cs="Menlo"/>
+          <w:color w:val="CCCCCC"/>
+          <w:sz w:val="18"/>
+          <w:szCs w:val="18"/>
+        </w:rPr>
+        <w:t xml:space="preserve">    </w:t>
+      </w:r>
+      <w:proofErr w:type="spellStart"/>
+      <w:r>
+        <w:rPr>
+          <w:rFonts w:ascii="Menlo" w:hAnsi="Menlo" w:cs="Menlo"/>
+          <w:color w:val="DCDCAA"/>
+          <w:sz w:val="18"/>
+          <w:szCs w:val="18"/>
+        </w:rPr>
+        <w:t>MPI_</w:t>
+      </w:r>
+      <w:proofErr w:type="gramStart"/>
+      <w:r>
+        <w:rPr>
+          <w:rFonts w:ascii="Menlo" w:hAnsi="Menlo" w:cs="Menlo"/>
+          <w:color w:val="DCDCAA"/>
+          <w:sz w:val="18"/>
+          <w:szCs w:val="18"/>
+        </w:rPr>
+        <w:t>Finalize</w:t>
+      </w:r>
+      <w:proofErr w:type="spellEnd"/>
+      <w:r>
+        <w:rPr>
+          <w:rFonts w:ascii="Menlo" w:hAnsi="Menlo" w:cs="Menlo"/>
+          <w:color w:val="CCCCCC"/>
+          <w:sz w:val="18"/>
+          <w:szCs w:val="18"/>
+        </w:rPr>
+        <w:t>(</w:t>
+      </w:r>
+      <w:proofErr w:type="gramEnd"/>
+      <w:r>
+        <w:rPr>
+          <w:rFonts w:ascii="Menlo" w:hAnsi="Menlo" w:cs="Menlo"/>
+          <w:color w:val="CCCCCC"/>
+          <w:sz w:val="18"/>
+          <w:szCs w:val="18"/>
+        </w:rPr>
+        <w:t>);</w:t>
+      </w:r>
+    </w:p>
+    <w:p>
+      <w:pPr>
+        <w:tabs>
+          <w:tab w:val="left" w:pos="453"/>
+        </w:tabs>
+        <w:rPr>
+          <w:rFonts w:ascii="Cambo" w:hAnsi="Cambo"/>
+        </w:rPr>
+      </w:pPr>
+    </w:p>
+    <w:p>
+      <w:pPr>
+        <w:pBdr>
+          <w:bottom w:val="single" w:sz="6" w:space="1" w:color="auto"/>
+        </w:pBdr>
+        <w:tabs>
+          <w:tab w:val="left" w:pos="453"/>
+        </w:tabs>
+        <w:rPr>
+          <w:rFonts w:ascii="Cambo" w:hAnsi="Cambo"/>
+        </w:rPr>
+      </w:pPr>
+      <w:r>
+        <w:rPr>
+          <w:rFonts w:ascii="Cambo" w:hAnsi="Cambo"/>
+        </w:rPr>
+        <w:t xml:space="preserve">We use this to </w:t>
+      </w:r>
+      <w:r>
+        <w:rPr>
+          <w:rFonts w:ascii="Cambo" w:hAnsi="Cambo"/>
+        </w:rPr>
+        <w:t xml:space="preserve">Terminates MPI execution </w:t>
+      </w:r>
+      <w:r>
+        <w:rPr>
+          <w:rFonts w:ascii="Cambo" w:hAnsi="Cambo"/>
+        </w:rPr>
+        <w:t>environment.</w:t>
+      </w:r>
+    </w:p>
+    <w:p>
+      <w:pPr>
+        <w:pBdr>
+          <w:bottom w:val="single" w:sz="6" w:space="1" w:color="auto"/>
+        </w:pBdr>
+        <w:tabs>
+          <w:tab w:val="left" w:pos="453"/>
+        </w:tabs>
+        <w:rPr>
+          <w:rFonts w:ascii="Cambo" w:hAnsi="Cambo"/>
+        </w:rPr>
+      </w:pPr>
+    </w:p>
+    <w:p>
+      <w:pPr>
+        <w:pBdr>
+          <w:bottom w:val="single" w:sz="6" w:space="1" w:color="auto"/>
+        </w:pBdr>
+        <w:tabs>
+          <w:tab w:val="left" w:pos="453"/>
+        </w:tabs>
+        <w:rPr>
+          <w:rFonts w:ascii="Cambo" w:hAnsi="Cambo"/>
+        </w:rPr>
+      </w:pPr>
+    </w:p>
+    <w:p>
+      <w:pPr>
+        <w:pBdr>
+          <w:bottom w:val="single" w:sz="6" w:space="1" w:color="auto"/>
+        </w:pBdr>
+        <w:tabs>
+          <w:tab w:val="left" w:pos="453"/>
+        </w:tabs>
+        <w:rPr>
+          <w:rFonts w:ascii="Cambo" w:hAnsi="Cambo"/>
+        </w:rPr>
+      </w:pPr>
+    </w:p>
+    <w:p>
+      <w:pPr>
+        <w:pBdr>
+          <w:bottom w:val="single" w:sz="6" w:space="1" w:color="auto"/>
+        </w:pBdr>
+        <w:tabs>
+          <w:tab w:val="left" w:pos="453"/>
+        </w:tabs>
+        <w:rPr>
+          <w:rFonts w:ascii="Cambo" w:hAnsi="Cambo"/>
+        </w:rPr>
+      </w:pPr>
     </w:p>
     <w:p>
       <w:pPr>
@@ -2673,14 +6417,14 @@
           <w:numId w:val="13"/>
         </w:numPr>
       </w:pPr>
-      <w:bookmarkStart w:id="9" w:name="_Toc159068964"/>
+      <w:bookmarkStart w:id="12" w:name="_Toc159068964"/>
       <w:r>
         <w:t xml:space="preserve">A basic row-major approach. </w:t>
       </w:r>
       <w:r>
         <w:t>(TempGrid_HW3.c)</w:t>
       </w:r>
-      <w:bookmarkEnd w:id="9"/>
+      <w:bookmarkEnd w:id="12"/>
     </w:p>
     <w:p>
       <w:pPr>
@@ -2855,7 +6599,7 @@
                     <pic:cNvPicPr/>
                   </pic:nvPicPr>
                   <pic:blipFill>
-                    <a:blip r:embed="rId9"/>
+                    <a:blip r:embed="rId10"/>
                     <a:stretch>
                       <a:fillRect/>
                     </a:stretch>
@@ -2894,17 +6638,17 @@
           <w:numId w:val="13"/>
         </w:numPr>
       </w:pPr>
-      <w:bookmarkStart w:id="10" w:name="_Toc159068965"/>
-      <w:bookmarkStart w:id="11" w:name="_Hlk159024596"/>
+      <w:bookmarkStart w:id="13" w:name="_Toc159068965"/>
+      <w:bookmarkStart w:id="14" w:name="_Hlk159024596"/>
       <w:r>
         <w:t xml:space="preserve">Enhancing the code by using swappable arrays for old and new, and </w:t>
       </w:r>
       <w:r>
         <w:t>fewer barriers [only when necessary] (HW3_1.c)</w:t>
       </w:r>
-      <w:bookmarkEnd w:id="10"/>
-    </w:p>
-    <w:bookmarkEnd w:id="11"/>
+      <w:bookmarkEnd w:id="13"/>
+    </w:p>
+    <w:bookmarkEnd w:id="14"/>
     <w:p>
       <w:pPr>
         <w:tabs>
@@ -2934,7 +6678,6 @@
           <w:b/>
           <w:bCs/>
         </w:rPr>
-        <w:lastRenderedPageBreak/>
         <w:t>Dynamic Allocation</w:t>
       </w:r>
       <w:r>
@@ -3080,6 +6823,7 @@
           <w:rFonts w:ascii="Cambo" w:hAnsi="Cambo"/>
           <w:noProof/>
         </w:rPr>
+        <w:lastRenderedPageBreak/>
         <w:drawing>
           <wp:inline distT="0" distB="0" distL="0" distR="0" wp14:anchorId="00C5B167" wp14:editId="3B33681A">
             <wp:extent cx="5486400" cy="3386455"/>
@@ -3096,7 +6840,7 @@
                     <pic:cNvPicPr/>
                   </pic:nvPicPr>
                   <pic:blipFill>
-                    <a:blip r:embed="rId10"/>
+                    <a:blip r:embed="rId11"/>
                     <a:stretch>
                       <a:fillRect/>
                     </a:stretch>
@@ -3161,7 +6905,7 @@
           <w:numId w:val="13"/>
         </w:numPr>
       </w:pPr>
-      <w:bookmarkStart w:id="12" w:name="_Toc159068966"/>
+      <w:bookmarkStart w:id="15" w:name="_Toc159068966"/>
       <w:r>
         <w:t xml:space="preserve">Exploring </w:t>
       </w:r>
@@ -3174,7 +6918,7 @@
       <w:r>
         <w:t xml:space="preserve"> by utilizing the code symmetry to minimize calculations.</w:t>
       </w:r>
-      <w:bookmarkEnd w:id="12"/>
+      <w:bookmarkEnd w:id="15"/>
       <w:r>
         <w:t xml:space="preserve"> </w:t>
       </w:r>
@@ -3334,7 +7078,6 @@
           <w:sz w:val="18"/>
           <w:szCs w:val="18"/>
         </w:rPr>
-        <w:lastRenderedPageBreak/>
         <w:t>void</w:t>
       </w:r>
       <w:r>
@@ -4494,6 +8237,7 @@
           <w:sz w:val="18"/>
           <w:szCs w:val="18"/>
         </w:rPr>
+        <w:lastRenderedPageBreak/>
         <w:t xml:space="preserve">    </w:t>
       </w:r>
       <w:r>
@@ -7797,7 +11541,7 @@
                     <pic:cNvPicPr/>
                   </pic:nvPicPr>
                   <pic:blipFill>
-                    <a:blip r:embed="rId11"/>
+                    <a:blip r:embed="rId12"/>
                     <a:stretch>
                       <a:fillRect/>
                     </a:stretch>
@@ -13034,7 +16778,7 @@
                     <pic:cNvPicPr/>
                   </pic:nvPicPr>
                   <pic:blipFill>
-                    <a:blip r:embed="rId12"/>
+                    <a:blip r:embed="rId13"/>
                     <a:stretch>
                       <a:fillRect/>
                     </a:stretch>
@@ -13083,7 +16827,7 @@
           <w:szCs w:val="28"/>
         </w:rPr>
       </w:pPr>
-      <w:bookmarkStart w:id="13" w:name="_Toc159068967"/>
+      <w:bookmarkStart w:id="16" w:name="_Toc159068967"/>
       <w:r>
         <w:rPr>
           <w:sz w:val="28"/>
@@ -13091,7 +16835,7 @@
         </w:rPr>
         <w:t>Automation and output3.txt creation:</w:t>
       </w:r>
-      <w:bookmarkEnd w:id="13"/>
+      <w:bookmarkEnd w:id="16"/>
       <w:r>
         <w:rPr>
           <w:sz w:val="28"/>
@@ -15306,15 +19050,15 @@
       <w:pPr>
         <w:pStyle w:val="Heading2"/>
       </w:pPr>
-      <w:bookmarkStart w:id="14" w:name="_Toc159068968"/>
-      <w:bookmarkStart w:id="15" w:name="_Hlk159067800"/>
-      <w:bookmarkStart w:id="16" w:name="_Hlk159067819"/>
+      <w:bookmarkStart w:id="17" w:name="_Toc159068968"/>
+      <w:bookmarkStart w:id="18" w:name="_Hlk159067800"/>
+      <w:bookmarkStart w:id="19" w:name="_Hlk159067819"/>
       <w:r>
         <w:t>The results after running the first approach. (1) on a Mac with 11 cores.</w:t>
       </w:r>
-      <w:bookmarkEnd w:id="14"/>
-    </w:p>
-    <w:bookmarkEnd w:id="15"/>
+      <w:bookmarkEnd w:id="17"/>
+    </w:p>
+    <w:bookmarkEnd w:id="18"/>
     <w:p>
       <w:pPr>
         <w:jc w:val="both"/>
@@ -15343,7 +19087,7 @@
                     <pic:cNvPicPr/>
                   </pic:nvPicPr>
                   <pic:blipFill>
-                    <a:blip r:embed="rId13"/>
+                    <a:blip r:embed="rId14"/>
                     <a:stretch>
                       <a:fillRect/>
                     </a:stretch>
@@ -15368,14 +19112,14 @@
       <w:pPr>
         <w:pStyle w:val="Heading2"/>
       </w:pPr>
-      <w:bookmarkStart w:id="17" w:name="_Toc159068969"/>
+      <w:bookmarkStart w:id="20" w:name="_Toc159068969"/>
       <w:r>
         <w:lastRenderedPageBreak/>
         <w:t>The results after running the first approach. (1) Linux with 16 cores.</w:t>
       </w:r>
-      <w:bookmarkEnd w:id="17"/>
-    </w:p>
-    <w:bookmarkEnd w:id="16"/>
+      <w:bookmarkEnd w:id="20"/>
+    </w:p>
+    <w:bookmarkEnd w:id="19"/>
     <w:p>
       <w:pPr>
         <w:jc w:val="both"/>
@@ -15404,7 +19148,7 @@
                     <pic:cNvPicPr/>
                   </pic:nvPicPr>
                   <pic:blipFill rotWithShape="1">
-                    <a:blip r:embed="rId14"/>
+                    <a:blip r:embed="rId15"/>
                     <a:srcRect l="835"/>
                     <a:stretch/>
                   </pic:blipFill>
@@ -15460,20 +19204,20 @@
       <w:pPr>
         <w:pStyle w:val="Heading2"/>
       </w:pPr>
-      <w:bookmarkStart w:id="18" w:name="_Toc159068970"/>
+      <w:bookmarkStart w:id="21" w:name="_Toc159068970"/>
       <w:r>
         <w:lastRenderedPageBreak/>
         <w:t xml:space="preserve">The results after running the </w:t>
       </w:r>
-      <w:bookmarkStart w:id="19" w:name="_Hlk159067831"/>
+      <w:bookmarkStart w:id="22" w:name="_Hlk159067831"/>
       <w:r>
         <w:t xml:space="preserve">pointer </w:t>
       </w:r>
-      <w:bookmarkEnd w:id="19"/>
+      <w:bookmarkEnd w:id="22"/>
       <w:r>
         <w:t>approach. (2) on a Mac with 11 cores.</w:t>
       </w:r>
-      <w:bookmarkEnd w:id="18"/>
+      <w:bookmarkEnd w:id="21"/>
     </w:p>
     <w:p>
       <w:pPr>
@@ -15503,7 +19247,7 @@
                     <pic:cNvPicPr/>
                   </pic:nvPicPr>
                   <pic:blipFill>
-                    <a:blip r:embed="rId15"/>
+                    <a:blip r:embed="rId16"/>
                     <a:stretch>
                       <a:fillRect/>
                     </a:stretch>
@@ -15536,12 +19280,12 @@
       <w:pPr>
         <w:pStyle w:val="Heading2"/>
       </w:pPr>
-      <w:bookmarkStart w:id="20" w:name="_Toc159068971"/>
+      <w:bookmarkStart w:id="23" w:name="_Toc159068971"/>
       <w:r>
         <w:lastRenderedPageBreak/>
         <w:t>The results after running the pointer approach. (2) Linux with 16 cores.</w:t>
       </w:r>
-      <w:bookmarkEnd w:id="20"/>
+      <w:bookmarkEnd w:id="23"/>
     </w:p>
     <w:p>
       <w:pPr>
@@ -15571,7 +19315,7 @@
                     <pic:cNvPicPr/>
                   </pic:nvPicPr>
                   <pic:blipFill>
-                    <a:blip r:embed="rId16"/>
+                    <a:blip r:embed="rId17"/>
                     <a:stretch>
                       <a:fillRect/>
                     </a:stretch>
@@ -15703,7 +19447,7 @@
                     <pic:cNvPicPr/>
                   </pic:nvPicPr>
                   <pic:blipFill>
-                    <a:blip r:embed="rId17"/>
+                    <a:blip r:embed="rId18"/>
                     <a:stretch>
                       <a:fillRect/>
                     </a:stretch>
@@ -15781,7 +19525,7 @@
           <w:szCs w:val="28"/>
         </w:rPr>
       </w:pPr>
-      <w:bookmarkStart w:id="21" w:name="_Toc159068972"/>
+      <w:bookmarkStart w:id="24" w:name="_Toc159068972"/>
       <w:r>
         <w:rPr>
           <w:sz w:val="28"/>
@@ -15789,7 +19533,7 @@
         </w:rPr>
         <w:t>Summary and closing notes:</w:t>
       </w:r>
-      <w:bookmarkEnd w:id="21"/>
+      <w:bookmarkEnd w:id="24"/>
       <w:r>
         <w:rPr>
           <w:sz w:val="28"/>
@@ -15863,8 +19607,8 @@
       </w:pPr>
     </w:p>
     <w:sectPr>
-      <w:footerReference w:type="even" r:id="rId18"/>
-      <w:footerReference w:type="default" r:id="rId19"/>
+      <w:footerReference w:type="even" r:id="rId19"/>
+      <w:footerReference w:type="default" r:id="rId20"/>
       <w:pgSz w:w="12240" w:h="15840"/>
       <w:pgMar w:top="1440" w:right="1800" w:bottom="1440" w:left="1800" w:header="720" w:footer="720" w:gutter="0"/>
       <w:cols w:space="720"/>
@@ -17773,7 +21517,7 @@
   <w:style w:type="paragraph" w:default="1" w:styleId="Normal">
     <w:name w:val="Normal"/>
     <w:qFormat/>
-    <w:rsid w:val="007C3560"/>
+    <w:rsid w:val="002D0C3A"/>
     <w:rPr>
       <w:rFonts w:eastAsia="Times New Roman"/>
       <w:sz w:val="24"/>
@@ -17827,7 +21571,6 @@
   <w:style w:type="character" w:default="1" w:styleId="DefaultParagraphFont">
     <w:name w:val="Default Paragraph Font"/>
     <w:uiPriority w:val="1"/>
-    <w:semiHidden/>
     <w:unhideWhenUsed/>
   </w:style>
   <w:style w:type="table" w:default="1" w:styleId="TableNormal">

</xml_diff>